<commit_message>
Update Images and formula
</commit_message>
<xml_diff>
--- a/project paper/mathieu workspace/formulas.docx
+++ b/project paper/mathieu workspace/formulas.docx
@@ -8,11 +8,33 @@
           <w:rFonts w:eastAsiaTheme="minorEastAsia"/>
         </w:rPr>
       </w:pPr>
+      <w:proofErr w:type="spellStart"/>
       <w:r>
         <w:rPr>
           <w:rFonts w:eastAsiaTheme="minorEastAsia"/>
         </w:rPr>
-        <w:t xml:space="preserve">Convert pixel to 3D array </w:t>
+        <w:t>Convert</w:t>
+      </w:r>
+      <w:proofErr w:type="spellEnd"/>
+      <w:r>
+        <w:rPr>
+          <w:rFonts w:eastAsiaTheme="minorEastAsia"/>
+        </w:rPr>
+        <w:t xml:space="preserve"> pixel to 3D </w:t>
+      </w:r>
+      <w:proofErr w:type="spellStart"/>
+      <w:r>
+        <w:rPr>
+          <w:rFonts w:eastAsiaTheme="minorEastAsia"/>
+        </w:rPr>
+        <w:t>array</w:t>
+      </w:r>
+      <w:proofErr w:type="spellEnd"/>
+      <w:r>
+        <w:rPr>
+          <w:rFonts w:eastAsiaTheme="minorEastAsia"/>
+        </w:rPr>
+        <w:t xml:space="preserve"> </w:t>
       </w:r>
     </w:p>
     <w:p>
@@ -27,15 +49,12 @@
             <w:rPr>
               <w:rFonts w:ascii="Cambria Math" w:hAnsi="Cambria Math"/>
             </w:rPr>
-            <m:t>px</m:t>
-          </m:r>
-          <m:r>
-            <w:rPr>
-              <w:rFonts w:ascii="Cambria Math" w:hAnsi="Cambria Math"/>
-            </w:rPr>
-            <m:t xml:space="preserve"> :x position of pixel on image plane</m:t>
-          </m:r>
-          <m:r>
+            <m:t>px :x position of pixel on image plane</m:t>
+          </m:r>
+          <m:r>
+            <m:rPr>
+              <m:sty m:val="p"/>
+            </m:rPr>
             <w:rPr>
               <w:rFonts w:ascii="Cambria Math" w:hAnsi="Cambria Math"/>
             </w:rPr>
@@ -64,36 +83,21 @@
             <w:rPr>
               <w:rFonts w:ascii="Cambria Math" w:eastAsiaTheme="minorEastAsia" w:hAnsi="Cambria Math"/>
             </w:rPr>
-            <m:t>r</m:t>
-          </m:r>
-          <m:r>
-            <w:rPr>
-              <w:rFonts w:ascii="Cambria Math" w:eastAsiaTheme="minorEastAsia" w:hAnsi="Cambria Math"/>
-            </w:rPr>
-            <m:t>x</m:t>
+            <m:t>rx</m:t>
           </m:r>
           <m:r>
             <w:rPr>
               <w:rFonts w:ascii="Cambria Math" w:hAnsi="Cambria Math"/>
             </w:rPr>
-            <m:t xml:space="preserve"> :</m:t>
-          </m:r>
-          <m:r>
+            <m:t xml:space="preserve"> :rectified x position of pixel on image plane</m:t>
+          </m:r>
+          <m:r>
+            <m:rPr>
+              <m:sty m:val="p"/>
+            </m:rPr>
             <w:rPr>
               <w:rFonts w:ascii="Cambria Math" w:hAnsi="Cambria Math"/>
             </w:rPr>
-            <m:t xml:space="preserve">rectified </m:t>
-          </m:r>
-          <m:r>
-            <w:rPr>
-              <w:rFonts w:ascii="Cambria Math" w:hAnsi="Cambria Math"/>
-            </w:rPr>
-            <m:t>x position of pixel on image plane</m:t>
-          </m:r>
-          <m:r>
-            <w:rPr>
-              <w:rFonts w:ascii="Cambria Math" w:hAnsi="Cambria Math"/>
-            </w:rPr>
             <w:br/>
           </m:r>
         </m:oMath>
@@ -102,25 +106,7 @@
             <w:rPr>
               <w:rFonts w:ascii="Cambria Math" w:eastAsiaTheme="minorEastAsia" w:hAnsi="Cambria Math"/>
             </w:rPr>
-            <m:t>r</m:t>
-          </m:r>
-          <m:r>
-            <w:rPr>
-              <w:rFonts w:ascii="Cambria Math" w:eastAsiaTheme="minorEastAsia" w:hAnsi="Cambria Math"/>
-            </w:rPr>
-            <m:t>y :</m:t>
-          </m:r>
-          <m:r>
-            <w:rPr>
-              <w:rFonts w:ascii="Cambria Math" w:eastAsiaTheme="minorEastAsia" w:hAnsi="Cambria Math"/>
-            </w:rPr>
-            <m:t xml:space="preserve">rectified </m:t>
-          </m:r>
-          <m:r>
-            <w:rPr>
-              <w:rFonts w:ascii="Cambria Math" w:eastAsiaTheme="minorEastAsia" w:hAnsi="Cambria Math"/>
-            </w:rPr>
-            <m:t>y position of pixel on image plane</m:t>
+            <m:t>ry :rectified y position of pixel on image plane</m:t>
           </m:r>
         </m:oMath>
       </m:oMathPara>
@@ -141,6 +127,9 @@
             <m:t>v :unit vector of 3D ray</m:t>
           </m:r>
           <m:r>
+            <m:rPr>
+              <m:sty m:val="p"/>
+            </m:rPr>
             <w:rPr>
               <w:rFonts w:ascii="Cambria Math" w:eastAsiaTheme="minorEastAsia" w:hAnsi="Cambria Math"/>
             </w:rPr>
@@ -178,15 +167,12 @@
             <w:rPr>
               <w:rFonts w:ascii="Cambria Math" w:eastAsiaTheme="minorEastAsia" w:hAnsi="Cambria Math"/>
             </w:rPr>
-            <m:t xml:space="preserve"> :x element of </m:t>
-          </m:r>
-          <m:r>
-            <w:rPr>
-              <w:rFonts w:ascii="Cambria Math" w:eastAsiaTheme="minorEastAsia" w:hAnsi="Cambria Math"/>
-            </w:rPr>
-            <m:t>3D ray projection</m:t>
-          </m:r>
-          <m:r>
+            <m:t xml:space="preserve"> :x element of 3D ray projection</m:t>
+          </m:r>
+          <m:r>
+            <m:rPr>
+              <m:sty m:val="p"/>
+            </m:rPr>
             <w:rPr>
               <w:rFonts w:ascii="Cambria Math" w:eastAsiaTheme="minorEastAsia" w:hAnsi="Cambria Math"/>
             </w:rPr>
@@ -224,15 +210,12 @@
             <w:rPr>
               <w:rFonts w:ascii="Cambria Math" w:eastAsiaTheme="minorEastAsia" w:hAnsi="Cambria Math"/>
             </w:rPr>
-            <m:t xml:space="preserve"> :y element of </m:t>
-          </m:r>
-          <m:r>
-            <w:rPr>
-              <w:rFonts w:ascii="Cambria Math" w:eastAsiaTheme="minorEastAsia" w:hAnsi="Cambria Math"/>
-            </w:rPr>
-            <m:t>3D ray projection</m:t>
-          </m:r>
-          <m:r>
+            <m:t xml:space="preserve"> :y element of 3D ray projection</m:t>
+          </m:r>
+          <m:r>
+            <m:rPr>
+              <m:sty m:val="p"/>
+            </m:rPr>
             <w:rPr>
               <w:rFonts w:ascii="Cambria Math" w:eastAsiaTheme="minorEastAsia" w:hAnsi="Cambria Math"/>
             </w:rPr>
@@ -270,15 +253,12 @@
             <w:rPr>
               <w:rFonts w:ascii="Cambria Math" w:eastAsiaTheme="minorEastAsia" w:hAnsi="Cambria Math"/>
             </w:rPr>
-            <m:t xml:space="preserve"> :z element of </m:t>
-          </m:r>
-          <m:r>
-            <w:rPr>
-              <w:rFonts w:ascii="Cambria Math" w:eastAsiaTheme="minorEastAsia" w:hAnsi="Cambria Math"/>
-            </w:rPr>
-            <m:t>3D ray projection</m:t>
-          </m:r>
-          <m:r>
+            <m:t xml:space="preserve"> :z element of 3D ray projection</m:t>
+          </m:r>
+          <m:r>
+            <m:rPr>
+              <m:sty m:val="p"/>
+            </m:rPr>
             <w:rPr>
               <w:rFonts w:ascii="Cambria Math" w:eastAsiaTheme="minorEastAsia" w:hAnsi="Cambria Math"/>
             </w:rPr>
@@ -287,6 +267,9 @@
         </m:oMath>
         <m:oMath>
           <m:r>
+            <m:rPr>
+              <m:sty m:val="p"/>
+            </m:rPr>
             <w:rPr>
               <w:rFonts w:ascii="Cambria Math" w:eastAsiaTheme="minorEastAsia" w:hAnsi="Cambria Math"/>
             </w:rPr>
@@ -298,13 +281,7 @@
             <w:rPr>
               <w:rFonts w:ascii="Cambria Math" w:eastAsiaTheme="minorEastAsia" w:hAnsi="Cambria Math"/>
             </w:rPr>
-            <m:t xml:space="preserve">fx: </m:t>
-          </m:r>
-          <m:r>
-            <w:rPr>
-              <w:rFonts w:ascii="Cambria Math" w:eastAsiaTheme="minorEastAsia" w:hAnsi="Cambria Math"/>
-            </w:rPr>
-            <m:t xml:space="preserve">focal length </m:t>
+            <m:t xml:space="preserve">fx: focal length </m:t>
           </m:r>
           <m:d>
             <m:dPr>
@@ -331,6 +308,9 @@
             <m:t>in x direction of the rectified image</m:t>
           </m:r>
           <m:r>
+            <m:rPr>
+              <m:sty m:val="p"/>
+            </m:rPr>
             <w:rPr>
               <w:rFonts w:ascii="Cambria Math" w:eastAsiaTheme="minorEastAsia" w:hAnsi="Cambria Math"/>
             </w:rPr>
@@ -342,13 +322,7 @@
             <w:rPr>
               <w:rFonts w:ascii="Cambria Math" w:eastAsiaTheme="minorEastAsia" w:hAnsi="Cambria Math"/>
             </w:rPr>
-            <m:t>fy:f</m:t>
-          </m:r>
-          <m:r>
-            <w:rPr>
-              <w:rFonts w:ascii="Cambria Math" w:eastAsiaTheme="minorEastAsia" w:hAnsi="Cambria Math"/>
-            </w:rPr>
-            <m:t xml:space="preserve">ocal length </m:t>
+            <m:t xml:space="preserve">fy:focal length </m:t>
           </m:r>
           <m:d>
             <m:dPr>
@@ -375,6 +349,9 @@
             <m:t>in y direction of the rectified image</m:t>
           </m:r>
           <m:r>
+            <m:rPr>
+              <m:sty m:val="p"/>
+            </m:rPr>
             <w:rPr>
               <w:rFonts w:ascii="Cambria Math" w:eastAsiaTheme="minorEastAsia" w:hAnsi="Cambria Math"/>
             </w:rPr>
@@ -386,15 +363,12 @@
             <w:rPr>
               <w:rFonts w:ascii="Cambria Math" w:eastAsiaTheme="minorEastAsia" w:hAnsi="Cambria Math"/>
             </w:rPr>
-            <m:t xml:space="preserve">cx: </m:t>
-          </m:r>
-          <m:r>
-            <w:rPr>
-              <w:rFonts w:ascii="Cambria Math" w:eastAsiaTheme="minorEastAsia" w:hAnsi="Cambria Math"/>
-            </w:rPr>
-            <m:t>x coordinate of the optical center</m:t>
-          </m:r>
-          <m:r>
+            <m:t>cx: x coordinate of the optical center</m:t>
+          </m:r>
+          <m:r>
+            <m:rPr>
+              <m:sty m:val="p"/>
+            </m:rPr>
             <w:rPr>
               <w:rFonts w:ascii="Cambria Math" w:eastAsiaTheme="minorEastAsia" w:hAnsi="Cambria Math"/>
             </w:rPr>
@@ -406,15 +380,12 @@
             <w:rPr>
               <w:rFonts w:ascii="Cambria Math" w:eastAsiaTheme="minorEastAsia" w:hAnsi="Cambria Math"/>
             </w:rPr>
-            <m:t xml:space="preserve">cy: </m:t>
-          </m:r>
-          <m:r>
-            <w:rPr>
-              <w:rFonts w:ascii="Cambria Math" w:eastAsiaTheme="minorEastAsia" w:hAnsi="Cambria Math"/>
-            </w:rPr>
-            <m:t>y coordinate of the optical center</m:t>
-          </m:r>
-          <m:r>
+            <m:t>cy: y coordinate of the optical center</m:t>
+          </m:r>
+          <m:r>
+            <m:rPr>
+              <m:sty m:val="p"/>
+            </m:rPr>
             <w:rPr>
               <w:rFonts w:ascii="Cambria Math" w:eastAsiaTheme="minorEastAsia" w:hAnsi="Cambria Math"/>
             </w:rPr>
@@ -426,15 +397,12 @@
             <w:rPr>
               <w:rFonts w:ascii="Cambria Math" w:eastAsiaTheme="minorEastAsia" w:hAnsi="Cambria Math"/>
             </w:rPr>
-            <m:t xml:space="preserve">Tx: </m:t>
-          </m:r>
-          <m:r>
-            <w:rPr>
-              <w:rFonts w:ascii="Cambria Math" w:eastAsiaTheme="minorEastAsia" w:hAnsi="Cambria Math"/>
-            </w:rPr>
-            <m:t>x-translation term of the projection matrix</m:t>
-          </m:r>
-          <m:r>
+            <m:t>Tx: x-translation term of the projection matrix</m:t>
+          </m:r>
+          <m:r>
+            <m:rPr>
+              <m:sty m:val="p"/>
+            </m:rPr>
             <w:rPr>
               <w:rFonts w:ascii="Cambria Math" w:eastAsiaTheme="minorEastAsia" w:hAnsi="Cambria Math"/>
             </w:rPr>
@@ -446,15 +414,12 @@
             <w:rPr>
               <w:rFonts w:ascii="Cambria Math" w:eastAsiaTheme="minorEastAsia" w:hAnsi="Cambria Math"/>
             </w:rPr>
-            <m:t>Ty:y</m:t>
-          </m:r>
-          <m:r>
-            <w:rPr>
-              <w:rFonts w:ascii="Cambria Math" w:eastAsiaTheme="minorEastAsia" w:hAnsi="Cambria Math"/>
-            </w:rPr>
-            <m:t>-translation term of the projection matrix.</m:t>
-          </m:r>
-          <m:r>
+            <m:t>Ty:y-translation term of the projection matrix.</m:t>
+          </m:r>
+          <m:r>
+            <m:rPr>
+              <m:sty m:val="p"/>
+            </m:rPr>
             <w:rPr>
               <w:rFonts w:ascii="Cambria Math" w:eastAsiaTheme="minorEastAsia" w:hAnsi="Cambria Math"/>
             </w:rPr>
@@ -469,6 +434,9 @@
             <m:t>P:Projection camera matrix</m:t>
           </m:r>
           <m:r>
+            <m:rPr>
+              <m:sty m:val="p"/>
+            </m:rPr>
             <w:rPr>
               <w:rFonts w:ascii="Cambria Math" w:eastAsiaTheme="minorEastAsia" w:hAnsi="Cambria Math"/>
             </w:rPr>
@@ -494,6 +462,9 @@
       <m:oMathPara>
         <m:oMath>
           <m:r>
+            <m:rPr>
+              <m:sty m:val="p"/>
+            </m:rPr>
             <w:rPr>
               <w:rFonts w:ascii="Cambria Math" w:eastAsiaTheme="minorEastAsia" w:hAnsi="Cambria Math"/>
             </w:rPr>
@@ -1000,28 +971,7 @@
                   <w:rFonts w:ascii="Cambria Math" w:eastAsiaTheme="minorEastAsia" w:hAnsi="Cambria Math"/>
                   <w:lang w:val="en-US"/>
                 </w:rPr>
-                <m:t>p</m:t>
-              </m:r>
-              <m:r>
-                <w:rPr>
-                  <w:rFonts w:ascii="Cambria Math" w:eastAsiaTheme="minorEastAsia" w:hAnsi="Cambria Math"/>
-                  <w:lang w:val="en-US"/>
-                </w:rPr>
-                <m:t>y</m:t>
-              </m:r>
-              <m:r>
-                <w:rPr>
-                  <w:rFonts w:ascii="Cambria Math" w:eastAsiaTheme="minorEastAsia" w:hAnsi="Cambria Math"/>
-                  <w:lang w:val="en-US"/>
-                </w:rPr>
-                <m:t>-c</m:t>
-              </m:r>
-              <m:r>
-                <w:rPr>
-                  <w:rFonts w:ascii="Cambria Math" w:eastAsiaTheme="minorEastAsia" w:hAnsi="Cambria Math"/>
-                  <w:lang w:val="en-US"/>
-                </w:rPr>
-                <m:t>y</m:t>
+                <m:t>py-cy</m:t>
               </m:r>
             </m:num>
             <m:den>
@@ -1030,14 +980,7 @@
                   <w:rFonts w:ascii="Cambria Math" w:eastAsiaTheme="minorEastAsia" w:hAnsi="Cambria Math"/>
                   <w:lang w:val="en-US"/>
                 </w:rPr>
-                <m:t>f</m:t>
-              </m:r>
-              <m:r>
-                <w:rPr>
-                  <w:rFonts w:ascii="Cambria Math" w:eastAsiaTheme="minorEastAsia" w:hAnsi="Cambria Math"/>
-                  <w:lang w:val="en-US"/>
-                </w:rPr>
-                <m:t>y</m:t>
+                <m:t>fy</m:t>
               </m:r>
             </m:den>
           </m:f>
@@ -1049,6 +992,9 @@
             <m:t xml:space="preserve"> </m:t>
           </m:r>
           <m:r>
+            <m:rPr>
+              <m:sty m:val="p"/>
+            </m:rPr>
             <w:rPr>
               <w:rFonts w:ascii="Cambria Math" w:eastAsiaTheme="minorEastAsia" w:hAnsi="Cambria Math"/>
               <w:lang w:val="en-US"/>
@@ -1208,35 +1154,7 @@
               <w:rFonts w:ascii="Cambria Math" w:eastAsiaTheme="minorEastAsia" w:hAnsi="Cambria Math"/>
               <w:lang w:val="en-US"/>
             </w:rPr>
-            <m:t>rx</m:t>
-          </m:r>
-          <m:r>
-            <w:rPr>
-              <w:rFonts w:ascii="Cambria Math" w:eastAsiaTheme="minorEastAsia" w:hAnsi="Cambria Math"/>
-              <w:lang w:val="en-US"/>
-            </w:rPr>
-            <m:t>=</m:t>
-          </m:r>
-          <m:r>
-            <w:rPr>
-              <w:rFonts w:ascii="Cambria Math" w:eastAsiaTheme="minorEastAsia" w:hAnsi="Cambria Math"/>
-              <w:lang w:val="en-US"/>
-            </w:rPr>
-            <m:t>(</m:t>
-          </m:r>
-          <m:r>
-            <w:rPr>
-              <w:rFonts w:ascii="Cambria Math" w:eastAsiaTheme="minorEastAsia" w:hAnsi="Cambria Math"/>
-              <w:lang w:val="en-US"/>
-            </w:rPr>
-            <m:t>fx</m:t>
-          </m:r>
-          <m:r>
-            <w:rPr>
-              <w:rFonts w:ascii="Cambria Math" w:eastAsiaTheme="minorEastAsia" w:hAnsi="Cambria Math"/>
-              <w:lang w:val="en-US"/>
-            </w:rPr>
-            <m:t>*</m:t>
+            <m:t>rx=(fx*</m:t>
           </m:r>
           <m:sSup>
             <m:sSupPr>
@@ -1272,49 +1190,7 @@
               <w:rFonts w:ascii="Cambria Math" w:eastAsiaTheme="minorEastAsia" w:hAnsi="Cambria Math"/>
               <w:lang w:val="en-US"/>
             </w:rPr>
-            <m:t>)+cx</m:t>
-          </m:r>
-          <m:r>
-            <w:rPr>
-              <w:rFonts w:ascii="Cambria Math" w:eastAsiaTheme="minorEastAsia" w:hAnsi="Cambria Math"/>
-              <w:lang w:val="en-US"/>
-            </w:rPr>
-            <m:t xml:space="preserve"> ,  </m:t>
-          </m:r>
-          <m:r>
-            <w:rPr>
-              <w:rFonts w:ascii="Cambria Math" w:eastAsiaTheme="minorEastAsia" w:hAnsi="Cambria Math"/>
-              <w:lang w:val="en-US"/>
-            </w:rPr>
-            <m:t>ry</m:t>
-          </m:r>
-          <m:r>
-            <w:rPr>
-              <w:rFonts w:ascii="Cambria Math" w:eastAsiaTheme="minorEastAsia" w:hAnsi="Cambria Math"/>
-              <w:lang w:val="en-US"/>
-            </w:rPr>
-            <m:t>=</m:t>
-          </m:r>
-          <m:r>
-            <w:rPr>
-              <w:rFonts w:ascii="Cambria Math" w:eastAsiaTheme="minorEastAsia" w:hAnsi="Cambria Math"/>
-              <w:lang w:val="en-US"/>
-            </w:rPr>
-            <m:t>(f</m:t>
-          </m:r>
-          <m:r>
-            <w:rPr>
-              <w:rFonts w:ascii="Cambria Math" w:eastAsiaTheme="minorEastAsia" w:hAnsi="Cambria Math"/>
-              <w:lang w:val="en-US"/>
-            </w:rPr>
-            <m:t>y</m:t>
-          </m:r>
-          <m:r>
-            <w:rPr>
-              <w:rFonts w:ascii="Cambria Math" w:eastAsiaTheme="minorEastAsia" w:hAnsi="Cambria Math"/>
-              <w:lang w:val="en-US"/>
-            </w:rPr>
-            <m:t>*</m:t>
+            <m:t>)+cx ,  ry=(fy*</m:t>
           </m:r>
           <m:sSup>
             <m:sSupPr>
@@ -1350,14 +1226,7 @@
               <w:rFonts w:ascii="Cambria Math" w:eastAsiaTheme="minorEastAsia" w:hAnsi="Cambria Math"/>
               <w:lang w:val="en-US"/>
             </w:rPr>
-            <m:t>)+c</m:t>
-          </m:r>
-          <m:r>
-            <w:rPr>
-              <w:rFonts w:ascii="Cambria Math" w:eastAsiaTheme="minorEastAsia" w:hAnsi="Cambria Math"/>
-              <w:lang w:val="en-US"/>
-            </w:rPr>
-            <m:t>y</m:t>
+            <m:t>)+cy</m:t>
           </m:r>
         </m:oMath>
       </m:oMathPara>
@@ -1509,28 +1378,7 @@
                   <w:rFonts w:ascii="Cambria Math" w:eastAsiaTheme="minorEastAsia" w:hAnsi="Cambria Math"/>
                   <w:lang w:val="en-US"/>
                 </w:rPr>
-                <m:t>r</m:t>
-              </m:r>
-              <m:r>
-                <w:rPr>
-                  <w:rFonts w:ascii="Cambria Math" w:eastAsiaTheme="minorEastAsia" w:hAnsi="Cambria Math"/>
-                  <w:lang w:val="en-US"/>
-                </w:rPr>
-                <m:t>y</m:t>
-              </m:r>
-              <m:r>
-                <w:rPr>
-                  <w:rFonts w:ascii="Cambria Math" w:eastAsiaTheme="minorEastAsia" w:hAnsi="Cambria Math"/>
-                  <w:lang w:val="en-US"/>
-                </w:rPr>
-                <m:t>-c</m:t>
-              </m:r>
-              <m:r>
-                <w:rPr>
-                  <w:rFonts w:ascii="Cambria Math" w:eastAsiaTheme="minorEastAsia" w:hAnsi="Cambria Math"/>
-                  <w:lang w:val="en-US"/>
-                </w:rPr>
-                <m:t>y</m:t>
+                <m:t>ry-cy</m:t>
               </m:r>
             </m:num>
             <m:den>
@@ -1539,14 +1387,7 @@
                   <w:rFonts w:ascii="Cambria Math" w:eastAsiaTheme="minorEastAsia" w:hAnsi="Cambria Math"/>
                   <w:lang w:val="en-US"/>
                 </w:rPr>
-                <m:t>f</m:t>
-              </m:r>
-              <m:r>
-                <w:rPr>
-                  <w:rFonts w:ascii="Cambria Math" w:eastAsiaTheme="minorEastAsia" w:hAnsi="Cambria Math"/>
-                  <w:lang w:val="en-US"/>
-                </w:rPr>
-                <m:t>y</m:t>
+                <m:t>fy</m:t>
               </m:r>
             </m:den>
           </m:f>
@@ -1596,14 +1437,7 @@
               <w:rFonts w:ascii="Cambria Math" w:eastAsiaTheme="minorEastAsia" w:hAnsi="Cambria Math"/>
               <w:lang w:val="en-US"/>
             </w:rPr>
-            <m:t>=</m:t>
-          </m:r>
-          <m:r>
-            <w:rPr>
-              <w:rFonts w:ascii="Cambria Math" w:eastAsiaTheme="minorEastAsia" w:hAnsi="Cambria Math"/>
-              <w:lang w:val="en-US"/>
-            </w:rPr>
-            <m:t>1</m:t>
+            <m:t>=1</m:t>
           </m:r>
         </m:oMath>
       </m:oMathPara>
@@ -1621,6 +1455,9 @@
         </m:oMathParaPr>
         <m:oMath>
           <m:r>
+            <m:rPr>
+              <m:sty m:val="p"/>
+            </m:rPr>
             <w:rPr>
               <w:rFonts w:ascii="Cambria Math" w:eastAsiaTheme="minorEastAsia" w:hAnsi="Cambria Math"/>
               <w:lang w:val="en-US"/>
@@ -2017,6 +1854,9 @@
             <m:t>q:quaternion of the camera in reference to the world</m:t>
           </m:r>
           <m:r>
+            <m:rPr>
+              <m:sty m:val="p"/>
+            </m:rPr>
             <w:rPr>
               <w:rFonts w:ascii="Cambria Math" w:eastAsiaTheme="minorEastAsia" w:hAnsi="Cambria Math"/>
               <w:lang w:val="en-US"/>
@@ -2062,6 +1902,9 @@
             <m:t>:vector part of q</m:t>
           </m:r>
           <m:r>
+            <m:rPr>
+              <m:sty m:val="p"/>
+            </m:rPr>
             <w:rPr>
               <w:rFonts w:ascii="Cambria Math" w:eastAsiaTheme="minorEastAsia" w:hAnsi="Cambria Math"/>
               <w:lang w:val="en-US"/>
@@ -2107,6 +1950,9 @@
             <m:t>:scalar par of q</m:t>
           </m:r>
           <m:r>
+            <m:rPr>
+              <m:sty m:val="p"/>
+            </m:rPr>
             <w:rPr>
               <w:rFonts w:ascii="Cambria Math" w:eastAsiaTheme="minorEastAsia" w:hAnsi="Cambria Math"/>
               <w:lang w:val="en-US"/>
@@ -2123,6 +1969,9 @@
             <m:t>v:unit vector in reference to the camera</m:t>
           </m:r>
           <m:r>
+            <m:rPr>
+              <m:sty m:val="p"/>
+            </m:rPr>
             <w:rPr>
               <w:rFonts w:ascii="Cambria Math" w:eastAsiaTheme="minorEastAsia" w:hAnsi="Cambria Math"/>
               <w:lang w:val="en-US"/>
@@ -2165,21 +2014,7 @@
               <w:rFonts w:ascii="Cambria Math" w:eastAsiaTheme="minorEastAsia" w:hAnsi="Cambria Math"/>
               <w:lang w:val="en-US"/>
             </w:rPr>
-            <m:t>:unit vector in reference to th</m:t>
-          </m:r>
-          <m:r>
-            <w:rPr>
-              <w:rFonts w:ascii="Cambria Math" w:eastAsiaTheme="minorEastAsia" w:hAnsi="Cambria Math"/>
-              <w:lang w:val="en-US"/>
-            </w:rPr>
-            <m:t>e</m:t>
-          </m:r>
-          <m:r>
-            <w:rPr>
-              <w:rFonts w:ascii="Cambria Math" w:eastAsiaTheme="minorEastAsia" w:hAnsi="Cambria Math"/>
-              <w:lang w:val="en-US"/>
-            </w:rPr>
-            <m:t xml:space="preserve"> world </m:t>
+            <m:t xml:space="preserve">:unit vector in reference to the world </m:t>
           </m:r>
         </m:oMath>
       </m:oMathPara>
@@ -2197,6 +2032,9 @@
         </m:oMathParaPr>
         <m:oMath>
           <m:r>
+            <m:rPr>
+              <m:sty m:val="p"/>
+            </m:rPr>
             <w:rPr>
               <w:rFonts w:ascii="Cambria Math" w:eastAsiaTheme="minorEastAsia" w:hAnsi="Cambria Math"/>
               <w:lang w:val="en-US"/>
@@ -2487,6 +2325,9 @@
             </m:sup>
           </m:sSup>
           <m:r>
+            <m:rPr>
+              <m:sty m:val="p"/>
+            </m:rPr>
             <w:rPr>
               <w:rFonts w:ascii="Cambria Math" w:eastAsiaTheme="minorEastAsia" w:hAnsi="Cambria Math"/>
               <w:lang w:val="en-US"/>
@@ -2690,6 +2531,9 @@
             </m:sup>
           </m:sSup>
           <m:r>
+            <m:rPr>
+              <m:sty m:val="p"/>
+            </m:rPr>
             <w:rPr>
               <w:rFonts w:ascii="Cambria Math" w:eastAsiaTheme="minorEastAsia" w:hAnsi="Cambria Math"/>
               <w:lang w:val="en-US"/>
@@ -2816,6 +2660,9 @@
       <m:oMathPara>
         <m:oMath>
           <m:r>
+            <m:rPr>
+              <m:sty m:val="p"/>
+            </m:rPr>
             <w:rPr>
               <w:rFonts w:ascii="Cambria Math" w:eastAsiaTheme="minorEastAsia" w:hAnsi="Cambria Math"/>
               <w:lang w:val="en-US"/>
@@ -3222,37 +3069,6 @@
           <w:lang w:val="en-US"/>
         </w:rPr>
       </w:pPr>
-      <w:r>
-        <w:rPr>
-          <w:rFonts w:eastAsiaTheme="minorEastAsia"/>
-          <w:lang w:val="en-US"/>
-        </w:rPr>
-        <w:t xml:space="preserve"> </w:t>
-      </w:r>
-    </w:p>
-    <w:p>
-      <w:pPr>
-        <w:rPr>
-          <w:rFonts w:eastAsiaTheme="minorEastAsia"/>
-          <w:lang w:val="en-US"/>
-        </w:rPr>
-      </w:pPr>
-    </w:p>
-    <w:p>
-      <w:pPr>
-        <w:rPr>
-          <w:rFonts w:eastAsiaTheme="minorEastAsia"/>
-          <w:lang w:val="en-US"/>
-        </w:rPr>
-      </w:pPr>
-    </w:p>
-    <w:p>
-      <w:pPr>
-        <w:rPr>
-          <w:rFonts w:eastAsiaTheme="minorEastAsia"/>
-          <w:lang w:val="en-US"/>
-        </w:rPr>
-      </w:pPr>
     </w:p>
     <w:p>
       <w:pPr>
@@ -3266,14 +3082,7 @@
           <w:rFonts w:eastAsiaTheme="minorEastAsia"/>
           <w:lang w:val="en-US"/>
         </w:rPr>
-        <w:t xml:space="preserve"> </w:t>
-      </w:r>
-      <w:r>
-        <w:rPr>
-          <w:rFonts w:eastAsiaTheme="minorEastAsia"/>
-          <w:lang w:val="en-US"/>
-        </w:rPr>
-        <w:t xml:space="preserve"> </w:t>
+        <w:t>Distance Calculator 2</w:t>
       </w:r>
     </w:p>
     <w:p>
@@ -3283,22 +3092,49 @@
           <w:lang w:val="en-US"/>
         </w:rPr>
       </w:pPr>
-    </w:p>
-    <w:p>
-      <w:pPr>
-        <w:rPr>
-          <w:rFonts w:eastAsiaTheme="minorEastAsia"/>
-          <w:lang w:val="en-US"/>
-        </w:rPr>
-      </w:pPr>
-    </w:p>
-    <w:p>
-      <w:pPr>
-        <w:rPr>
-          <w:rFonts w:eastAsiaTheme="minorEastAsia"/>
-          <w:lang w:val="en-US"/>
-        </w:rPr>
-      </w:pPr>
+      <m:oMathPara>
+        <m:oMath>
+          <m:r>
+            <w:rPr>
+              <w:rFonts w:ascii="Cambria Math" w:eastAsiaTheme="minorEastAsia" w:hAnsi="Cambria Math"/>
+              <w:lang w:val="en-US"/>
+            </w:rPr>
+            <m:t>A:Quadcopter position</m:t>
+          </m:r>
+          <m:r>
+            <w:rPr>
+              <w:rFonts w:ascii="Cambria Math" w:eastAsiaTheme="minorEastAsia" w:hAnsi="Cambria Math"/>
+              <w:lang w:val="en-US"/>
+            </w:rPr>
+            <w:br/>
+          </m:r>
+        </m:oMath>
+        <m:oMath>
+          <m:r>
+            <w:rPr>
+              <w:rFonts w:ascii="Cambria Math" w:eastAsiaTheme="minorEastAsia" w:hAnsi="Cambria Math"/>
+              <w:lang w:val="en-US"/>
+            </w:rPr>
+            <m:t>B:Wafflebot position</m:t>
+          </m:r>
+          <m:r>
+            <w:rPr>
+              <w:rFonts w:ascii="Cambria Math" w:eastAsiaTheme="minorEastAsia" w:hAnsi="Cambria Math"/>
+              <w:lang w:val="en-US"/>
+            </w:rPr>
+            <w:br/>
+          </m:r>
+        </m:oMath>
+        <m:oMath>
+          <m:r>
+            <w:rPr>
+              <w:rFonts w:ascii="Cambria Math" w:eastAsiaTheme="minorEastAsia" w:hAnsi="Cambria Math"/>
+              <w:lang w:val="en-US"/>
+            </w:rPr>
+            <m:t>C:Burgerbot Position</m:t>
+          </m:r>
+        </m:oMath>
+      </m:oMathPara>
     </w:p>
     <w:p>
       <w:pPr>
@@ -3318,12 +3154,40 @@
           </m:r>
         </m:oMath>
         <m:oMath>
-          <m:r>
-            <w:rPr>
-              <w:rFonts w:ascii="Cambria Math" w:eastAsiaTheme="minorEastAsia" w:hAnsi="Cambria Math"/>
-              <w:lang w:val="en-US"/>
-            </w:rPr>
-            <m:t xml:space="preserve"> </m:t>
+          <m:acc>
+            <m:accPr>
+              <m:chr m:val="⃑"/>
+              <m:ctrlPr>
+                <w:rPr>
+                  <w:rFonts w:ascii="Cambria Math" w:eastAsiaTheme="minorEastAsia" w:hAnsi="Cambria Math"/>
+                  <w:i/>
+                  <w:lang w:val="en-US"/>
+                </w:rPr>
+              </m:ctrlPr>
+            </m:accPr>
+            <m:e>
+              <m:r>
+                <w:rPr>
+                  <w:rFonts w:ascii="Cambria Math" w:eastAsiaTheme="minorEastAsia" w:hAnsi="Cambria Math"/>
+                  <w:lang w:val="en-US"/>
+                </w:rPr>
+                <m:t>A</m:t>
+              </m:r>
+              <m:r>
+                <w:rPr>
+                  <w:rFonts w:ascii="Cambria Math" w:eastAsiaTheme="minorEastAsia" w:hAnsi="Cambria Math"/>
+                  <w:lang w:val="en-US"/>
+                </w:rPr>
+                <m:t>C</m:t>
+              </m:r>
+            </m:e>
+          </m:acc>
+          <m:r>
+            <w:rPr>
+              <w:rFonts w:ascii="Cambria Math" w:eastAsiaTheme="minorEastAsia" w:hAnsi="Cambria Math"/>
+              <w:lang w:val="en-US"/>
+            </w:rPr>
+            <m:t>:Unit vector from Quadcopter camera</m:t>
           </m:r>
         </m:oMath>
       </m:oMathPara>
@@ -3335,6 +3199,1257 @@
           <w:lang w:val="en-US"/>
         </w:rPr>
       </w:pPr>
+      <m:oMathPara>
+        <m:oMath>
+          <m:acc>
+            <m:accPr>
+              <m:chr m:val="⃑"/>
+              <m:ctrlPr>
+                <w:rPr>
+                  <w:rFonts w:ascii="Cambria Math" w:eastAsiaTheme="minorEastAsia" w:hAnsi="Cambria Math"/>
+                  <w:i/>
+                  <w:lang w:val="en-US"/>
+                </w:rPr>
+              </m:ctrlPr>
+            </m:accPr>
+            <m:e>
+              <m:r>
+                <w:rPr>
+                  <w:rFonts w:ascii="Cambria Math" w:eastAsiaTheme="minorEastAsia" w:hAnsi="Cambria Math"/>
+                  <w:lang w:val="en-US"/>
+                </w:rPr>
+                <m:t>B</m:t>
+              </m:r>
+              <m:r>
+                <w:rPr>
+                  <w:rFonts w:ascii="Cambria Math" w:eastAsiaTheme="minorEastAsia" w:hAnsi="Cambria Math"/>
+                  <w:lang w:val="en-US"/>
+                </w:rPr>
+                <m:t>C</m:t>
+              </m:r>
+            </m:e>
+          </m:acc>
+          <m:r>
+            <w:rPr>
+              <w:rFonts w:ascii="Cambria Math" w:eastAsiaTheme="minorEastAsia" w:hAnsi="Cambria Math"/>
+              <w:lang w:val="en-US"/>
+            </w:rPr>
+            <m:t xml:space="preserve">:Unit vector from </m:t>
+          </m:r>
+          <m:r>
+            <w:rPr>
+              <w:rFonts w:ascii="Cambria Math" w:eastAsiaTheme="minorEastAsia" w:hAnsi="Cambria Math"/>
+              <w:lang w:val="en-US"/>
+            </w:rPr>
+            <m:t>Wafflebot</m:t>
+          </m:r>
+          <m:r>
+            <w:rPr>
+              <w:rFonts w:ascii="Cambria Math" w:eastAsiaTheme="minorEastAsia" w:hAnsi="Cambria Math"/>
+              <w:lang w:val="en-US"/>
+            </w:rPr>
+            <m:t xml:space="preserve"> camera</m:t>
+          </m:r>
+        </m:oMath>
+      </m:oMathPara>
+    </w:p>
+    <w:p>
+      <w:pPr>
+        <w:rPr>
+          <w:rFonts w:eastAsiaTheme="minorEastAsia"/>
+          <w:lang w:val="en-US"/>
+        </w:rPr>
+      </w:pPr>
+      <m:oMathPara>
+        <m:oMath>
+          <m:acc>
+            <m:accPr>
+              <m:chr m:val="̅"/>
+              <m:ctrlPr>
+                <w:rPr>
+                  <w:rFonts w:ascii="Cambria Math" w:eastAsiaTheme="minorEastAsia" w:hAnsi="Cambria Math"/>
+                  <w:i/>
+                  <w:lang w:val="en-US"/>
+                </w:rPr>
+              </m:ctrlPr>
+            </m:accPr>
+            <m:e>
+              <m:r>
+                <w:rPr>
+                  <w:rFonts w:ascii="Cambria Math" w:eastAsiaTheme="minorEastAsia" w:hAnsi="Cambria Math"/>
+                  <w:lang w:val="en-US"/>
+                </w:rPr>
+                <m:t>BC</m:t>
+              </m:r>
+            </m:e>
+          </m:acc>
+          <m:r>
+            <w:rPr>
+              <w:rFonts w:ascii="Cambria Math" w:eastAsiaTheme="minorEastAsia" w:hAnsi="Cambria Math"/>
+              <w:lang w:val="en-US"/>
+            </w:rPr>
+            <m:t>:</m:t>
+          </m:r>
+          <m:r>
+            <w:rPr>
+              <w:rFonts w:ascii="Cambria Math" w:eastAsiaTheme="minorEastAsia" w:hAnsi="Cambria Math"/>
+              <w:lang w:val="en-US"/>
+            </w:rPr>
+            <m:t xml:space="preserve">Distance between </m:t>
+          </m:r>
+          <m:r>
+            <w:rPr>
+              <w:rFonts w:ascii="Cambria Math" w:eastAsiaTheme="minorEastAsia" w:hAnsi="Cambria Math"/>
+              <w:lang w:val="en-US"/>
+            </w:rPr>
+            <m:t xml:space="preserve">Wafflebot </m:t>
+          </m:r>
+          <m:r>
+            <w:rPr>
+              <w:rFonts w:ascii="Cambria Math" w:eastAsiaTheme="minorEastAsia" w:hAnsi="Cambria Math"/>
+              <w:lang w:val="en-US"/>
+            </w:rPr>
+            <m:t>and Burgerbot</m:t>
+          </m:r>
+        </m:oMath>
+      </m:oMathPara>
+    </w:p>
+    <w:p>
+      <w:pPr>
+        <w:rPr>
+          <w:rFonts w:eastAsiaTheme="minorEastAsia"/>
+          <w:lang w:val="en-US"/>
+        </w:rPr>
+      </w:pPr>
+      <m:oMathPara>
+        <m:oMath>
+          <m:acc>
+            <m:accPr>
+              <m:chr m:val="⃑"/>
+              <m:ctrlPr>
+                <w:rPr>
+                  <w:rFonts w:ascii="Cambria Math" w:eastAsiaTheme="minorEastAsia" w:hAnsi="Cambria Math"/>
+                  <w:i/>
+                  <w:lang w:val="en-US"/>
+                </w:rPr>
+              </m:ctrlPr>
+            </m:accPr>
+            <m:e>
+              <m:r>
+                <w:rPr>
+                  <w:rFonts w:ascii="Cambria Math" w:eastAsiaTheme="minorEastAsia" w:hAnsi="Cambria Math"/>
+                  <w:lang w:val="en-US"/>
+                </w:rPr>
+                <m:t>AB</m:t>
+              </m:r>
+            </m:e>
+          </m:acc>
+          <m:r>
+            <w:rPr>
+              <w:rFonts w:ascii="Cambria Math" w:eastAsiaTheme="minorEastAsia" w:hAnsi="Cambria Math"/>
+              <w:lang w:val="en-US"/>
+            </w:rPr>
+            <m:t xml:space="preserve">=B-A= </m:t>
+          </m:r>
+          <m:d>
+            <m:dPr>
+              <m:begChr m:val="["/>
+              <m:endChr m:val="]"/>
+              <m:ctrlPr>
+                <w:rPr>
+                  <w:rFonts w:ascii="Cambria Math" w:eastAsiaTheme="minorEastAsia" w:hAnsi="Cambria Math"/>
+                  <w:i/>
+                  <w:lang w:val="en-US"/>
+                </w:rPr>
+              </m:ctrlPr>
+            </m:dPr>
+            <m:e>
+              <m:m>
+                <m:mPr>
+                  <m:mcs>
+                    <m:mc>
+                      <m:mcPr>
+                        <m:count m:val="1"/>
+                        <m:mcJc m:val="center"/>
+                      </m:mcPr>
+                    </m:mc>
+                  </m:mcs>
+                  <m:ctrlPr>
+                    <w:rPr>
+                      <w:rFonts w:ascii="Cambria Math" w:eastAsiaTheme="minorEastAsia" w:hAnsi="Cambria Math"/>
+                      <w:i/>
+                      <w:lang w:val="en-US"/>
+                    </w:rPr>
+                  </m:ctrlPr>
+                </m:mPr>
+                <m:mr>
+                  <m:e>
+                    <m:sSub>
+                      <m:sSubPr>
+                        <m:ctrlPr>
+                          <w:rPr>
+                            <w:rFonts w:ascii="Cambria Math" w:eastAsiaTheme="minorEastAsia" w:hAnsi="Cambria Math"/>
+                            <w:i/>
+                            <w:lang w:val="en-US"/>
+                          </w:rPr>
+                        </m:ctrlPr>
+                      </m:sSubPr>
+                      <m:e>
+                        <m:r>
+                          <w:rPr>
+                            <w:rFonts w:ascii="Cambria Math" w:eastAsiaTheme="minorEastAsia" w:hAnsi="Cambria Math"/>
+                            <w:lang w:val="en-US"/>
+                          </w:rPr>
+                          <m:t>x</m:t>
+                        </m:r>
+                      </m:e>
+                      <m:sub>
+                        <m:r>
+                          <w:rPr>
+                            <w:rFonts w:ascii="Cambria Math" w:eastAsiaTheme="minorEastAsia" w:hAnsi="Cambria Math"/>
+                            <w:lang w:val="en-US"/>
+                          </w:rPr>
+                          <m:t>2</m:t>
+                        </m:r>
+                      </m:sub>
+                    </m:sSub>
+                  </m:e>
+                </m:mr>
+                <m:mr>
+                  <m:e>
+                    <m:sSub>
+                      <m:sSubPr>
+                        <m:ctrlPr>
+                          <w:rPr>
+                            <w:rFonts w:ascii="Cambria Math" w:eastAsiaTheme="minorEastAsia" w:hAnsi="Cambria Math"/>
+                            <w:i/>
+                            <w:lang w:val="en-US"/>
+                          </w:rPr>
+                        </m:ctrlPr>
+                      </m:sSubPr>
+                      <m:e>
+                        <m:r>
+                          <w:rPr>
+                            <w:rFonts w:ascii="Cambria Math" w:eastAsiaTheme="minorEastAsia" w:hAnsi="Cambria Math"/>
+                            <w:lang w:val="en-US"/>
+                          </w:rPr>
+                          <m:t>y</m:t>
+                        </m:r>
+                      </m:e>
+                      <m:sub>
+                        <m:r>
+                          <w:rPr>
+                            <w:rFonts w:ascii="Cambria Math" w:eastAsiaTheme="minorEastAsia" w:hAnsi="Cambria Math"/>
+                            <w:lang w:val="en-US"/>
+                          </w:rPr>
+                          <m:t>2</m:t>
+                        </m:r>
+                      </m:sub>
+                    </m:sSub>
+                  </m:e>
+                </m:mr>
+                <m:mr>
+                  <m:e>
+                    <m:sSub>
+                      <m:sSubPr>
+                        <m:ctrlPr>
+                          <w:rPr>
+                            <w:rFonts w:ascii="Cambria Math" w:eastAsiaTheme="minorEastAsia" w:hAnsi="Cambria Math"/>
+                            <w:i/>
+                            <w:lang w:val="en-US"/>
+                          </w:rPr>
+                        </m:ctrlPr>
+                      </m:sSubPr>
+                      <m:e>
+                        <m:r>
+                          <w:rPr>
+                            <w:rFonts w:ascii="Cambria Math" w:eastAsiaTheme="minorEastAsia" w:hAnsi="Cambria Math"/>
+                            <w:lang w:val="en-US"/>
+                          </w:rPr>
+                          <m:t>z</m:t>
+                        </m:r>
+                      </m:e>
+                      <m:sub>
+                        <m:r>
+                          <w:rPr>
+                            <w:rFonts w:ascii="Cambria Math" w:eastAsiaTheme="minorEastAsia" w:hAnsi="Cambria Math"/>
+                            <w:lang w:val="en-US"/>
+                          </w:rPr>
+                          <m:t>2</m:t>
+                        </m:r>
+                      </m:sub>
+                    </m:sSub>
+                  </m:e>
+                </m:mr>
+              </m:m>
+            </m:e>
+          </m:d>
+          <m:r>
+            <w:rPr>
+              <w:rFonts w:ascii="Cambria Math" w:eastAsiaTheme="minorEastAsia" w:hAnsi="Cambria Math"/>
+              <w:lang w:val="en-US"/>
+            </w:rPr>
+            <m:t>-</m:t>
+          </m:r>
+          <m:d>
+            <m:dPr>
+              <m:begChr m:val="["/>
+              <m:endChr m:val="]"/>
+              <m:ctrlPr>
+                <w:rPr>
+                  <w:rFonts w:ascii="Cambria Math" w:eastAsiaTheme="minorEastAsia" w:hAnsi="Cambria Math"/>
+                  <w:i/>
+                  <w:lang w:val="en-US"/>
+                </w:rPr>
+              </m:ctrlPr>
+            </m:dPr>
+            <m:e>
+              <m:m>
+                <m:mPr>
+                  <m:mcs>
+                    <m:mc>
+                      <m:mcPr>
+                        <m:count m:val="1"/>
+                        <m:mcJc m:val="center"/>
+                      </m:mcPr>
+                    </m:mc>
+                  </m:mcs>
+                  <m:ctrlPr>
+                    <w:rPr>
+                      <w:rFonts w:ascii="Cambria Math" w:eastAsiaTheme="minorEastAsia" w:hAnsi="Cambria Math"/>
+                      <w:i/>
+                      <w:lang w:val="en-US"/>
+                    </w:rPr>
+                  </m:ctrlPr>
+                </m:mPr>
+                <m:mr>
+                  <m:e>
+                    <m:sSub>
+                      <m:sSubPr>
+                        <m:ctrlPr>
+                          <w:rPr>
+                            <w:rFonts w:ascii="Cambria Math" w:eastAsiaTheme="minorEastAsia" w:hAnsi="Cambria Math"/>
+                            <w:i/>
+                            <w:lang w:val="en-US"/>
+                          </w:rPr>
+                        </m:ctrlPr>
+                      </m:sSubPr>
+                      <m:e>
+                        <m:r>
+                          <w:rPr>
+                            <w:rFonts w:ascii="Cambria Math" w:eastAsiaTheme="minorEastAsia" w:hAnsi="Cambria Math"/>
+                            <w:lang w:val="en-US"/>
+                          </w:rPr>
+                          <m:t>x</m:t>
+                        </m:r>
+                      </m:e>
+                      <m:sub>
+                        <m:r>
+                          <w:rPr>
+                            <w:rFonts w:ascii="Cambria Math" w:eastAsiaTheme="minorEastAsia" w:hAnsi="Cambria Math"/>
+                            <w:lang w:val="en-US"/>
+                          </w:rPr>
+                          <m:t>1</m:t>
+                        </m:r>
+                      </m:sub>
+                    </m:sSub>
+                  </m:e>
+                </m:mr>
+                <m:mr>
+                  <m:e>
+                    <m:sSub>
+                      <m:sSubPr>
+                        <m:ctrlPr>
+                          <w:rPr>
+                            <w:rFonts w:ascii="Cambria Math" w:eastAsiaTheme="minorEastAsia" w:hAnsi="Cambria Math"/>
+                            <w:i/>
+                            <w:lang w:val="en-US"/>
+                          </w:rPr>
+                        </m:ctrlPr>
+                      </m:sSubPr>
+                      <m:e>
+                        <m:r>
+                          <w:rPr>
+                            <w:rFonts w:ascii="Cambria Math" w:eastAsiaTheme="minorEastAsia" w:hAnsi="Cambria Math"/>
+                            <w:lang w:val="en-US"/>
+                          </w:rPr>
+                          <m:t>y</m:t>
+                        </m:r>
+                      </m:e>
+                      <m:sub>
+                        <m:r>
+                          <w:rPr>
+                            <w:rFonts w:ascii="Cambria Math" w:eastAsiaTheme="minorEastAsia" w:hAnsi="Cambria Math"/>
+                            <w:lang w:val="en-US"/>
+                          </w:rPr>
+                          <m:t>1</m:t>
+                        </m:r>
+                      </m:sub>
+                    </m:sSub>
+                  </m:e>
+                </m:mr>
+                <m:mr>
+                  <m:e>
+                    <m:sSub>
+                      <m:sSubPr>
+                        <m:ctrlPr>
+                          <w:rPr>
+                            <w:rFonts w:ascii="Cambria Math" w:eastAsiaTheme="minorEastAsia" w:hAnsi="Cambria Math"/>
+                            <w:i/>
+                            <w:lang w:val="en-US"/>
+                          </w:rPr>
+                        </m:ctrlPr>
+                      </m:sSubPr>
+                      <m:e>
+                        <m:r>
+                          <w:rPr>
+                            <w:rFonts w:ascii="Cambria Math" w:eastAsiaTheme="minorEastAsia" w:hAnsi="Cambria Math"/>
+                            <w:lang w:val="en-US"/>
+                          </w:rPr>
+                          <m:t>z</m:t>
+                        </m:r>
+                      </m:e>
+                      <m:sub>
+                        <m:r>
+                          <w:rPr>
+                            <w:rFonts w:ascii="Cambria Math" w:eastAsiaTheme="minorEastAsia" w:hAnsi="Cambria Math"/>
+                            <w:lang w:val="en-US"/>
+                          </w:rPr>
+                          <m:t>1</m:t>
+                        </m:r>
+                      </m:sub>
+                    </m:sSub>
+                  </m:e>
+                </m:mr>
+              </m:m>
+            </m:e>
+          </m:d>
+          <m:r>
+            <w:rPr>
+              <w:rFonts w:ascii="Cambria Math" w:eastAsiaTheme="minorEastAsia" w:hAnsi="Cambria Math"/>
+              <w:lang w:val="en-US"/>
+            </w:rPr>
+            <w:br/>
+          </m:r>
+        </m:oMath>
+        <m:oMath>
+          <m:acc>
+            <m:accPr>
+              <m:chr m:val="⃑"/>
+              <m:ctrlPr>
+                <w:rPr>
+                  <w:rFonts w:ascii="Cambria Math" w:eastAsiaTheme="minorEastAsia" w:hAnsi="Cambria Math"/>
+                  <w:i/>
+                  <w:lang w:val="en-US"/>
+                </w:rPr>
+              </m:ctrlPr>
+            </m:accPr>
+            <m:e>
+              <m:r>
+                <w:rPr>
+                  <w:rFonts w:ascii="Cambria Math" w:eastAsiaTheme="minorEastAsia" w:hAnsi="Cambria Math"/>
+                  <w:lang w:val="en-US"/>
+                </w:rPr>
+                <m:t>B</m:t>
+              </m:r>
+              <m:r>
+                <w:rPr>
+                  <w:rFonts w:ascii="Cambria Math" w:eastAsiaTheme="minorEastAsia" w:hAnsi="Cambria Math"/>
+                  <w:lang w:val="en-US"/>
+                </w:rPr>
+                <m:t>A</m:t>
+              </m:r>
+            </m:e>
+          </m:acc>
+          <m:r>
+            <w:rPr>
+              <w:rFonts w:ascii="Cambria Math" w:eastAsiaTheme="minorEastAsia" w:hAnsi="Cambria Math"/>
+              <w:lang w:val="en-US"/>
+            </w:rPr>
+            <m:t>=-</m:t>
+          </m:r>
+          <m:acc>
+            <m:accPr>
+              <m:chr m:val="⃑"/>
+              <m:ctrlPr>
+                <w:rPr>
+                  <w:rFonts w:ascii="Cambria Math" w:eastAsiaTheme="minorEastAsia" w:hAnsi="Cambria Math"/>
+                  <w:i/>
+                  <w:lang w:val="en-US"/>
+                </w:rPr>
+              </m:ctrlPr>
+            </m:accPr>
+            <m:e>
+              <m:r>
+                <w:rPr>
+                  <w:rFonts w:ascii="Cambria Math" w:eastAsiaTheme="minorEastAsia" w:hAnsi="Cambria Math"/>
+                  <w:lang w:val="en-US"/>
+                </w:rPr>
+                <m:t>AB</m:t>
+              </m:r>
+            </m:e>
+          </m:acc>
+          <m:r>
+            <w:rPr>
+              <w:rFonts w:ascii="Cambria Math" w:eastAsiaTheme="minorEastAsia" w:hAnsi="Cambria Math"/>
+              <w:lang w:val="en-US"/>
+            </w:rPr>
+            <m:t xml:space="preserve"> </m:t>
+          </m:r>
+        </m:oMath>
+      </m:oMathPara>
+    </w:p>
+    <w:p>
+      <w:pPr>
+        <w:rPr>
+          <w:rFonts w:eastAsiaTheme="minorEastAsia"/>
+          <w:lang w:val="en-US"/>
+        </w:rPr>
+      </w:pPr>
+      <m:oMathPara>
+        <m:oMath>
+          <m:r>
+            <w:rPr>
+              <w:rFonts w:ascii="Cambria Math" w:eastAsiaTheme="minorEastAsia" w:hAnsi="Cambria Math"/>
+              <w:lang w:val="en-US"/>
+            </w:rPr>
+            <w:br/>
+          </m:r>
+        </m:oMath>
+        <m:oMath>
+          <m:r>
+            <w:rPr>
+              <w:rFonts w:ascii="Cambria Math" w:eastAsiaTheme="minorEastAsia" w:hAnsi="Cambria Math"/>
+              <w:lang w:val="en-US"/>
+            </w:rPr>
+            <m:t xml:space="preserve">α= </m:t>
+          </m:r>
+          <m:func>
+            <m:funcPr>
+              <m:ctrlPr>
+                <w:rPr>
+                  <w:rFonts w:ascii="Cambria Math" w:eastAsiaTheme="minorEastAsia" w:hAnsi="Cambria Math"/>
+                  <w:i/>
+                  <w:lang w:val="en-US"/>
+                </w:rPr>
+              </m:ctrlPr>
+            </m:funcPr>
+            <m:fName>
+              <m:sSup>
+                <m:sSupPr>
+                  <m:ctrlPr>
+                    <w:rPr>
+                      <w:rFonts w:ascii="Cambria Math" w:eastAsiaTheme="minorEastAsia" w:hAnsi="Cambria Math"/>
+                      <w:i/>
+                      <w:lang w:val="en-US"/>
+                    </w:rPr>
+                  </m:ctrlPr>
+                </m:sSupPr>
+                <m:e>
+                  <m:r>
+                    <m:rPr>
+                      <m:sty m:val="p"/>
+                    </m:rPr>
+                    <w:rPr>
+                      <w:rFonts w:ascii="Cambria Math" w:hAnsi="Cambria Math"/>
+                      <w:lang w:val="en-US"/>
+                    </w:rPr>
+                    <m:t>cos</m:t>
+                  </m:r>
+                </m:e>
+                <m:sup>
+                  <m:r>
+                    <w:rPr>
+                      <w:rFonts w:ascii="Cambria Math" w:hAnsi="Cambria Math"/>
+                      <w:lang w:val="en-US"/>
+                    </w:rPr>
+                    <m:t>-1</m:t>
+                  </m:r>
+                </m:sup>
+              </m:sSup>
+            </m:fName>
+            <m:e>
+              <m:d>
+                <m:dPr>
+                  <m:ctrlPr>
+                    <w:rPr>
+                      <w:rFonts w:ascii="Cambria Math" w:eastAsiaTheme="minorEastAsia" w:hAnsi="Cambria Math"/>
+                      <w:i/>
+                      <w:lang w:val="en-US"/>
+                    </w:rPr>
+                  </m:ctrlPr>
+                </m:dPr>
+                <m:e>
+                  <m:f>
+                    <m:fPr>
+                      <m:ctrlPr>
+                        <w:rPr>
+                          <w:rFonts w:ascii="Cambria Math" w:eastAsiaTheme="minorEastAsia" w:hAnsi="Cambria Math"/>
+                          <w:i/>
+                          <w:lang w:val="en-US"/>
+                        </w:rPr>
+                      </m:ctrlPr>
+                    </m:fPr>
+                    <m:num>
+                      <m:acc>
+                        <m:accPr>
+                          <m:chr m:val="⃑"/>
+                          <m:ctrlPr>
+                            <w:rPr>
+                              <w:rFonts w:ascii="Cambria Math" w:eastAsiaTheme="minorEastAsia" w:hAnsi="Cambria Math"/>
+                              <w:i/>
+                              <w:lang w:val="en-US"/>
+                            </w:rPr>
+                          </m:ctrlPr>
+                        </m:accPr>
+                        <m:e>
+                          <m:r>
+                            <w:rPr>
+                              <w:rFonts w:ascii="Cambria Math" w:eastAsiaTheme="minorEastAsia" w:hAnsi="Cambria Math"/>
+                              <w:lang w:val="en-US"/>
+                            </w:rPr>
+                            <m:t>AB</m:t>
+                          </m:r>
+                        </m:e>
+                      </m:acc>
+                    </m:num>
+                    <m:den>
+                      <m:d>
+                        <m:dPr>
+                          <m:begChr m:val="‖"/>
+                          <m:endChr m:val="‖"/>
+                          <m:ctrlPr>
+                            <w:rPr>
+                              <w:rFonts w:ascii="Cambria Math" w:eastAsiaTheme="minorEastAsia" w:hAnsi="Cambria Math"/>
+                              <w:i/>
+                              <w:lang w:val="en-US"/>
+                            </w:rPr>
+                          </m:ctrlPr>
+                        </m:dPr>
+                        <m:e>
+                          <m:acc>
+                            <m:accPr>
+                              <m:chr m:val="⃑"/>
+                              <m:ctrlPr>
+                                <w:rPr>
+                                  <w:rFonts w:ascii="Cambria Math" w:eastAsiaTheme="minorEastAsia" w:hAnsi="Cambria Math"/>
+                                  <w:i/>
+                                  <w:lang w:val="en-US"/>
+                                </w:rPr>
+                              </m:ctrlPr>
+                            </m:accPr>
+                            <m:e>
+                              <m:r>
+                                <w:rPr>
+                                  <w:rFonts w:ascii="Cambria Math" w:eastAsiaTheme="minorEastAsia" w:hAnsi="Cambria Math"/>
+                                  <w:lang w:val="en-US"/>
+                                </w:rPr>
+                                <m:t>AB</m:t>
+                              </m:r>
+                            </m:e>
+                          </m:acc>
+                        </m:e>
+                      </m:d>
+                    </m:den>
+                  </m:f>
+                  <m:r>
+                    <w:rPr>
+                      <w:rFonts w:ascii="Cambria Math" w:eastAsiaTheme="minorEastAsia" w:hAnsi="Cambria Math"/>
+                      <w:lang w:val="en-US"/>
+                    </w:rPr>
+                    <m:t xml:space="preserve"> ∙</m:t>
+                  </m:r>
+                  <m:f>
+                    <m:fPr>
+                      <m:ctrlPr>
+                        <w:rPr>
+                          <w:rFonts w:ascii="Cambria Math" w:eastAsiaTheme="minorEastAsia" w:hAnsi="Cambria Math"/>
+                          <w:i/>
+                          <w:lang w:val="en-US"/>
+                        </w:rPr>
+                      </m:ctrlPr>
+                    </m:fPr>
+                    <m:num>
+                      <m:acc>
+                        <m:accPr>
+                          <m:chr m:val="⃑"/>
+                          <m:ctrlPr>
+                            <w:rPr>
+                              <w:rFonts w:ascii="Cambria Math" w:eastAsiaTheme="minorEastAsia" w:hAnsi="Cambria Math"/>
+                              <w:i/>
+                              <w:lang w:val="en-US"/>
+                            </w:rPr>
+                          </m:ctrlPr>
+                        </m:accPr>
+                        <m:e>
+                          <m:r>
+                            <w:rPr>
+                              <w:rFonts w:ascii="Cambria Math" w:eastAsiaTheme="minorEastAsia" w:hAnsi="Cambria Math"/>
+                              <w:lang w:val="en-US"/>
+                            </w:rPr>
+                            <m:t>AC</m:t>
+                          </m:r>
+                        </m:e>
+                      </m:acc>
+                    </m:num>
+                    <m:den>
+                      <m:d>
+                        <m:dPr>
+                          <m:begChr m:val="‖"/>
+                          <m:endChr m:val="‖"/>
+                          <m:ctrlPr>
+                            <w:rPr>
+                              <w:rFonts w:ascii="Cambria Math" w:eastAsiaTheme="minorEastAsia" w:hAnsi="Cambria Math"/>
+                              <w:i/>
+                              <w:lang w:val="en-US"/>
+                            </w:rPr>
+                          </m:ctrlPr>
+                        </m:dPr>
+                        <m:e>
+                          <m:acc>
+                            <m:accPr>
+                              <m:chr m:val="⃑"/>
+                              <m:ctrlPr>
+                                <w:rPr>
+                                  <w:rFonts w:ascii="Cambria Math" w:eastAsiaTheme="minorEastAsia" w:hAnsi="Cambria Math"/>
+                                  <w:i/>
+                                  <w:lang w:val="en-US"/>
+                                </w:rPr>
+                              </m:ctrlPr>
+                            </m:accPr>
+                            <m:e>
+                              <m:r>
+                                <w:rPr>
+                                  <w:rFonts w:ascii="Cambria Math" w:eastAsiaTheme="minorEastAsia" w:hAnsi="Cambria Math"/>
+                                  <w:lang w:val="en-US"/>
+                                </w:rPr>
+                                <m:t>AC</m:t>
+                              </m:r>
+                            </m:e>
+                          </m:acc>
+                        </m:e>
+                      </m:d>
+                    </m:den>
+                  </m:f>
+                </m:e>
+              </m:d>
+            </m:e>
+          </m:func>
+        </m:oMath>
+      </m:oMathPara>
+    </w:p>
+    <w:p>
+      <w:pPr>
+        <w:rPr>
+          <w:rFonts w:eastAsiaTheme="minorEastAsia"/>
+          <w:lang w:val="en-US"/>
+        </w:rPr>
+      </w:pPr>
+      <m:oMathPara>
+        <m:oMath>
+          <m:r>
+            <w:rPr>
+              <w:rFonts w:ascii="Cambria Math" w:eastAsiaTheme="minorEastAsia" w:hAnsi="Cambria Math"/>
+              <w:lang w:val="en-US"/>
+            </w:rPr>
+            <m:t>β</m:t>
+          </m:r>
+          <m:r>
+            <w:rPr>
+              <w:rFonts w:ascii="Cambria Math" w:eastAsiaTheme="minorEastAsia" w:hAnsi="Cambria Math"/>
+              <w:lang w:val="en-US"/>
+            </w:rPr>
+            <m:t xml:space="preserve">= </m:t>
+          </m:r>
+          <m:func>
+            <m:funcPr>
+              <m:ctrlPr>
+                <w:rPr>
+                  <w:rFonts w:ascii="Cambria Math" w:eastAsiaTheme="minorEastAsia" w:hAnsi="Cambria Math"/>
+                  <w:i/>
+                  <w:lang w:val="en-US"/>
+                </w:rPr>
+              </m:ctrlPr>
+            </m:funcPr>
+            <m:fName>
+              <m:sSup>
+                <m:sSupPr>
+                  <m:ctrlPr>
+                    <w:rPr>
+                      <w:rFonts w:ascii="Cambria Math" w:eastAsiaTheme="minorEastAsia" w:hAnsi="Cambria Math"/>
+                      <w:i/>
+                      <w:lang w:val="en-US"/>
+                    </w:rPr>
+                  </m:ctrlPr>
+                </m:sSupPr>
+                <m:e>
+                  <m:r>
+                    <m:rPr>
+                      <m:sty m:val="p"/>
+                    </m:rPr>
+                    <w:rPr>
+                      <w:rFonts w:ascii="Cambria Math" w:hAnsi="Cambria Math"/>
+                      <w:lang w:val="en-US"/>
+                    </w:rPr>
+                    <m:t>cos</m:t>
+                  </m:r>
+                </m:e>
+                <m:sup>
+                  <m:r>
+                    <w:rPr>
+                      <w:rFonts w:ascii="Cambria Math" w:hAnsi="Cambria Math"/>
+                      <w:lang w:val="en-US"/>
+                    </w:rPr>
+                    <m:t>-1</m:t>
+                  </m:r>
+                </m:sup>
+              </m:sSup>
+            </m:fName>
+            <m:e>
+              <m:d>
+                <m:dPr>
+                  <m:ctrlPr>
+                    <w:rPr>
+                      <w:rFonts w:ascii="Cambria Math" w:eastAsiaTheme="minorEastAsia" w:hAnsi="Cambria Math"/>
+                      <w:i/>
+                      <w:lang w:val="en-US"/>
+                    </w:rPr>
+                  </m:ctrlPr>
+                </m:dPr>
+                <m:e>
+                  <m:f>
+                    <m:fPr>
+                      <m:ctrlPr>
+                        <w:rPr>
+                          <w:rFonts w:ascii="Cambria Math" w:eastAsiaTheme="minorEastAsia" w:hAnsi="Cambria Math"/>
+                          <w:i/>
+                          <w:lang w:val="en-US"/>
+                        </w:rPr>
+                      </m:ctrlPr>
+                    </m:fPr>
+                    <m:num>
+                      <m:acc>
+                        <m:accPr>
+                          <m:chr m:val="⃑"/>
+                          <m:ctrlPr>
+                            <w:rPr>
+                              <w:rFonts w:ascii="Cambria Math" w:eastAsiaTheme="minorEastAsia" w:hAnsi="Cambria Math"/>
+                              <w:i/>
+                              <w:lang w:val="en-US"/>
+                            </w:rPr>
+                          </m:ctrlPr>
+                        </m:accPr>
+                        <m:e>
+                          <m:r>
+                            <w:rPr>
+                              <w:rFonts w:ascii="Cambria Math" w:eastAsiaTheme="minorEastAsia" w:hAnsi="Cambria Math"/>
+                              <w:lang w:val="en-US"/>
+                            </w:rPr>
+                            <m:t>B</m:t>
+                          </m:r>
+                          <m:r>
+                            <w:rPr>
+                              <w:rFonts w:ascii="Cambria Math" w:eastAsiaTheme="minorEastAsia" w:hAnsi="Cambria Math"/>
+                              <w:lang w:val="en-US"/>
+                            </w:rPr>
+                            <m:t>A</m:t>
+                          </m:r>
+                        </m:e>
+                      </m:acc>
+                    </m:num>
+                    <m:den>
+                      <m:d>
+                        <m:dPr>
+                          <m:begChr m:val="‖"/>
+                          <m:endChr m:val="‖"/>
+                          <m:ctrlPr>
+                            <w:rPr>
+                              <w:rFonts w:ascii="Cambria Math" w:eastAsiaTheme="minorEastAsia" w:hAnsi="Cambria Math"/>
+                              <w:i/>
+                              <w:lang w:val="en-US"/>
+                            </w:rPr>
+                          </m:ctrlPr>
+                        </m:dPr>
+                        <m:e>
+                          <m:acc>
+                            <m:accPr>
+                              <m:chr m:val="⃑"/>
+                              <m:ctrlPr>
+                                <w:rPr>
+                                  <w:rFonts w:ascii="Cambria Math" w:eastAsiaTheme="minorEastAsia" w:hAnsi="Cambria Math"/>
+                                  <w:i/>
+                                  <w:lang w:val="en-US"/>
+                                </w:rPr>
+                              </m:ctrlPr>
+                            </m:accPr>
+                            <m:e>
+                              <m:r>
+                                <w:rPr>
+                                  <w:rFonts w:ascii="Cambria Math" w:eastAsiaTheme="minorEastAsia" w:hAnsi="Cambria Math"/>
+                                  <w:lang w:val="en-US"/>
+                                </w:rPr>
+                                <m:t>B</m:t>
+                              </m:r>
+                              <m:r>
+                                <w:rPr>
+                                  <w:rFonts w:ascii="Cambria Math" w:eastAsiaTheme="minorEastAsia" w:hAnsi="Cambria Math"/>
+                                  <w:lang w:val="en-US"/>
+                                </w:rPr>
+                                <m:t>A</m:t>
+                              </m:r>
+                            </m:e>
+                          </m:acc>
+                        </m:e>
+                      </m:d>
+                    </m:den>
+                  </m:f>
+                  <m:r>
+                    <w:rPr>
+                      <w:rFonts w:ascii="Cambria Math" w:eastAsiaTheme="minorEastAsia" w:hAnsi="Cambria Math"/>
+                      <w:lang w:val="en-US"/>
+                    </w:rPr>
+                    <m:t xml:space="preserve"> ∙</m:t>
+                  </m:r>
+                  <m:f>
+                    <m:fPr>
+                      <m:ctrlPr>
+                        <w:rPr>
+                          <w:rFonts w:ascii="Cambria Math" w:eastAsiaTheme="minorEastAsia" w:hAnsi="Cambria Math"/>
+                          <w:i/>
+                          <w:lang w:val="en-US"/>
+                        </w:rPr>
+                      </m:ctrlPr>
+                    </m:fPr>
+                    <m:num>
+                      <m:acc>
+                        <m:accPr>
+                          <m:chr m:val="⃑"/>
+                          <m:ctrlPr>
+                            <w:rPr>
+                              <w:rFonts w:ascii="Cambria Math" w:eastAsiaTheme="minorEastAsia" w:hAnsi="Cambria Math"/>
+                              <w:i/>
+                              <w:lang w:val="en-US"/>
+                            </w:rPr>
+                          </m:ctrlPr>
+                        </m:accPr>
+                        <m:e>
+                          <m:r>
+                            <w:rPr>
+                              <w:rFonts w:ascii="Cambria Math" w:eastAsiaTheme="minorEastAsia" w:hAnsi="Cambria Math"/>
+                              <w:lang w:val="en-US"/>
+                            </w:rPr>
+                            <m:t>B</m:t>
+                          </m:r>
+                          <m:r>
+                            <w:rPr>
+                              <w:rFonts w:ascii="Cambria Math" w:eastAsiaTheme="minorEastAsia" w:hAnsi="Cambria Math"/>
+                              <w:lang w:val="en-US"/>
+                            </w:rPr>
+                            <m:t>C</m:t>
+                          </m:r>
+                        </m:e>
+                      </m:acc>
+                    </m:num>
+                    <m:den>
+                      <m:d>
+                        <m:dPr>
+                          <m:begChr m:val="‖"/>
+                          <m:endChr m:val="‖"/>
+                          <m:ctrlPr>
+                            <w:rPr>
+                              <w:rFonts w:ascii="Cambria Math" w:eastAsiaTheme="minorEastAsia" w:hAnsi="Cambria Math"/>
+                              <w:i/>
+                              <w:lang w:val="en-US"/>
+                            </w:rPr>
+                          </m:ctrlPr>
+                        </m:dPr>
+                        <m:e>
+                          <m:acc>
+                            <m:accPr>
+                              <m:chr m:val="⃑"/>
+                              <m:ctrlPr>
+                                <w:rPr>
+                                  <w:rFonts w:ascii="Cambria Math" w:eastAsiaTheme="minorEastAsia" w:hAnsi="Cambria Math"/>
+                                  <w:i/>
+                                  <w:lang w:val="en-US"/>
+                                </w:rPr>
+                              </m:ctrlPr>
+                            </m:accPr>
+                            <m:e>
+                              <m:r>
+                                <w:rPr>
+                                  <w:rFonts w:ascii="Cambria Math" w:eastAsiaTheme="minorEastAsia" w:hAnsi="Cambria Math"/>
+                                  <w:lang w:val="en-US"/>
+                                </w:rPr>
+                                <m:t>B</m:t>
+                              </m:r>
+                              <m:r>
+                                <w:rPr>
+                                  <w:rFonts w:ascii="Cambria Math" w:eastAsiaTheme="minorEastAsia" w:hAnsi="Cambria Math"/>
+                                  <w:lang w:val="en-US"/>
+                                </w:rPr>
+                                <m:t>C</m:t>
+                              </m:r>
+                            </m:e>
+                          </m:acc>
+                        </m:e>
+                      </m:d>
+                    </m:den>
+                  </m:f>
+                </m:e>
+              </m:d>
+            </m:e>
+          </m:func>
+        </m:oMath>
+      </m:oMathPara>
+    </w:p>
+    <w:p>
+      <w:pPr>
+        <w:rPr>
+          <w:rFonts w:eastAsiaTheme="minorEastAsia"/>
+          <w:lang w:val="en-US"/>
+        </w:rPr>
+      </w:pPr>
+      <m:oMathPara>
+        <m:oMath>
+          <m:r>
+            <w:rPr>
+              <w:rFonts w:ascii="Cambria Math" w:eastAsiaTheme="minorEastAsia" w:hAnsi="Cambria Math"/>
+              <w:lang w:val="en-US"/>
+            </w:rPr>
+            <w:br/>
+          </m:r>
+        </m:oMath>
+        <m:oMath>
+          <m:r>
+            <w:rPr>
+              <w:rFonts w:ascii="Cambria Math" w:eastAsiaTheme="minorEastAsia" w:hAnsi="Cambria Math"/>
+              <w:lang w:val="en-US"/>
+            </w:rPr>
+            <m:t>γ= π-</m:t>
+          </m:r>
+          <m:d>
+            <m:dPr>
+              <m:ctrlPr>
+                <w:rPr>
+                  <w:rFonts w:ascii="Cambria Math" w:eastAsiaTheme="minorEastAsia" w:hAnsi="Cambria Math"/>
+                  <w:i/>
+                  <w:lang w:val="en-US"/>
+                </w:rPr>
+              </m:ctrlPr>
+            </m:dPr>
+            <m:e>
+              <m:r>
+                <w:rPr>
+                  <w:rFonts w:ascii="Cambria Math" w:eastAsiaTheme="minorEastAsia" w:hAnsi="Cambria Math"/>
+                  <w:lang w:val="en-US"/>
+                </w:rPr>
+                <m:t>α+β</m:t>
+              </m:r>
+            </m:e>
+          </m:d>
+        </m:oMath>
+      </m:oMathPara>
+    </w:p>
+    <w:p>
+      <w:pPr>
+        <w:rPr>
+          <w:rFonts w:eastAsiaTheme="minorEastAsia"/>
+          <w:lang w:val="en-US"/>
+        </w:rPr>
+      </w:pPr>
+      <m:oMathPara>
+        <m:oMath>
+          <m:r>
+            <w:rPr>
+              <w:rFonts w:ascii="Cambria Math" w:eastAsiaTheme="minorEastAsia" w:hAnsi="Cambria Math"/>
+              <w:lang w:val="en-US"/>
+            </w:rPr>
+            <w:br/>
+          </m:r>
+        </m:oMath>
+        <m:oMath>
+          <m:acc>
+            <m:accPr>
+              <m:chr m:val="̅"/>
+              <m:ctrlPr>
+                <w:rPr>
+                  <w:rFonts w:ascii="Cambria Math" w:eastAsiaTheme="minorEastAsia" w:hAnsi="Cambria Math"/>
+                  <w:i/>
+                  <w:lang w:val="en-US"/>
+                </w:rPr>
+              </m:ctrlPr>
+            </m:accPr>
+            <m:e>
+              <m:r>
+                <w:rPr>
+                  <w:rFonts w:ascii="Cambria Math" w:eastAsiaTheme="minorEastAsia" w:hAnsi="Cambria Math"/>
+                  <w:lang w:val="en-US"/>
+                </w:rPr>
+                <m:t>B</m:t>
+              </m:r>
+              <m:r>
+                <w:rPr>
+                  <w:rFonts w:ascii="Cambria Math" w:eastAsiaTheme="minorEastAsia" w:hAnsi="Cambria Math"/>
+                  <w:lang w:val="en-US"/>
+                </w:rPr>
+                <m:t>C</m:t>
+              </m:r>
+            </m:e>
+          </m:acc>
+          <m:r>
+            <w:rPr>
+              <w:rFonts w:ascii="Cambria Math" w:eastAsiaTheme="minorEastAsia" w:hAnsi="Cambria Math"/>
+              <w:lang w:val="en-US"/>
+            </w:rPr>
+            <m:t>=</m:t>
+          </m:r>
+          <m:f>
+            <m:fPr>
+              <m:ctrlPr>
+                <w:rPr>
+                  <w:rFonts w:ascii="Cambria Math" w:eastAsiaTheme="minorEastAsia" w:hAnsi="Cambria Math"/>
+                  <w:i/>
+                  <w:lang w:val="en-US"/>
+                </w:rPr>
+              </m:ctrlPr>
+            </m:fPr>
+            <m:num>
+              <m:func>
+                <m:funcPr>
+                  <m:ctrlPr>
+                    <w:rPr>
+                      <w:rFonts w:ascii="Cambria Math" w:eastAsiaTheme="minorEastAsia" w:hAnsi="Cambria Math"/>
+                      <w:i/>
+                      <w:lang w:val="en-US"/>
+                    </w:rPr>
+                  </m:ctrlPr>
+                </m:funcPr>
+                <m:fName>
+                  <m:d>
+                    <m:dPr>
+                      <m:begChr m:val="‖"/>
+                      <m:endChr m:val="‖"/>
+                      <m:ctrlPr>
+                        <w:rPr>
+                          <w:rFonts w:ascii="Cambria Math" w:eastAsiaTheme="minorEastAsia" w:hAnsi="Cambria Math"/>
+                          <w:i/>
+                          <w:lang w:val="en-US"/>
+                        </w:rPr>
+                      </m:ctrlPr>
+                    </m:dPr>
+                    <m:e>
+                      <m:acc>
+                        <m:accPr>
+                          <m:chr m:val="⃑"/>
+                          <m:ctrlPr>
+                            <w:rPr>
+                              <w:rFonts w:ascii="Cambria Math" w:eastAsiaTheme="minorEastAsia" w:hAnsi="Cambria Math"/>
+                              <w:i/>
+                              <w:lang w:val="en-US"/>
+                            </w:rPr>
+                          </m:ctrlPr>
+                        </m:accPr>
+                        <m:e>
+                          <m:r>
+                            <w:rPr>
+                              <w:rFonts w:ascii="Cambria Math" w:eastAsiaTheme="minorEastAsia" w:hAnsi="Cambria Math"/>
+                              <w:lang w:val="en-US"/>
+                            </w:rPr>
+                            <m:t>AB</m:t>
+                          </m:r>
+                        </m:e>
+                      </m:acc>
+                    </m:e>
+                  </m:d>
+                </m:fName>
+                <m:e>
+                  <m:func>
+                    <m:funcPr>
+                      <m:ctrlPr>
+                        <w:rPr>
+                          <w:rFonts w:ascii="Cambria Math" w:eastAsiaTheme="minorEastAsia" w:hAnsi="Cambria Math"/>
+                          <w:i/>
+                          <w:lang w:val="en-US"/>
+                        </w:rPr>
+                      </m:ctrlPr>
+                    </m:funcPr>
+                    <m:fName>
+                      <m:r>
+                        <m:rPr>
+                          <m:sty m:val="p"/>
+                        </m:rPr>
+                        <w:rPr>
+                          <w:rFonts w:ascii="Cambria Math" w:hAnsi="Cambria Math"/>
+                          <w:lang w:val="en-US"/>
+                        </w:rPr>
+                        <m:t>sin</m:t>
+                      </m:r>
+                    </m:fName>
+                    <m:e>
+                      <m:r>
+                        <w:rPr>
+                          <w:rFonts w:ascii="Cambria Math" w:eastAsiaTheme="minorEastAsia" w:hAnsi="Cambria Math"/>
+                          <w:lang w:val="en-US"/>
+                        </w:rPr>
+                        <m:t>(</m:t>
+                      </m:r>
+                      <m:r>
+                        <w:rPr>
+                          <w:rFonts w:ascii="Cambria Math" w:eastAsiaTheme="minorEastAsia" w:hAnsi="Cambria Math"/>
+                          <w:lang w:val="en-US"/>
+                        </w:rPr>
+                        <m:t>α</m:t>
+                      </m:r>
+                      <m:r>
+                        <w:rPr>
+                          <w:rFonts w:ascii="Cambria Math" w:eastAsiaTheme="minorEastAsia" w:hAnsi="Cambria Math"/>
+                          <w:lang w:val="en-US"/>
+                        </w:rPr>
+                        <m:t>)</m:t>
+                      </m:r>
+                    </m:e>
+                  </m:func>
+                </m:e>
+              </m:func>
+            </m:num>
+            <m:den>
+              <m:func>
+                <m:funcPr>
+                  <m:ctrlPr>
+                    <w:rPr>
+                      <w:rFonts w:ascii="Cambria Math" w:eastAsiaTheme="minorEastAsia" w:hAnsi="Cambria Math"/>
+                      <w:i/>
+                      <w:lang w:val="en-US"/>
+                    </w:rPr>
+                  </m:ctrlPr>
+                </m:funcPr>
+                <m:fName>
+                  <m:r>
+                    <m:rPr>
+                      <m:sty m:val="p"/>
+                    </m:rPr>
+                    <w:rPr>
+                      <w:rFonts w:ascii="Cambria Math" w:hAnsi="Cambria Math"/>
+                      <w:lang w:val="en-US"/>
+                    </w:rPr>
+                    <m:t>sin</m:t>
+                  </m:r>
+                </m:fName>
+                <m:e>
+                  <m:r>
+                    <w:rPr>
+                      <w:rFonts w:ascii="Cambria Math" w:eastAsiaTheme="minorEastAsia" w:hAnsi="Cambria Math"/>
+                      <w:lang w:val="en-US"/>
+                    </w:rPr>
+                    <m:t>(γ)</m:t>
+                  </m:r>
+                </m:e>
+              </m:func>
+            </m:den>
+          </m:f>
+        </m:oMath>
+      </m:oMathPara>
     </w:p>
     <w:sectPr>
       <w:pgSz w:w="12240" w:h="15840"/>

</xml_diff>

<commit_message>
Update Image and formula #2
</commit_message>
<xml_diff>
--- a/project paper/mathieu workspace/formulas.docx
+++ b/project paper/mathieu workspace/formulas.docx
@@ -8,33 +8,11 @@
           <w:rFonts w:eastAsiaTheme="minorEastAsia"/>
         </w:rPr>
       </w:pPr>
-      <w:proofErr w:type="spellStart"/>
       <w:r>
         <w:rPr>
           <w:rFonts w:eastAsiaTheme="minorEastAsia"/>
         </w:rPr>
-        <w:t>Convert</w:t>
-      </w:r>
-      <w:proofErr w:type="spellEnd"/>
-      <w:r>
-        <w:rPr>
-          <w:rFonts w:eastAsiaTheme="minorEastAsia"/>
-        </w:rPr>
-        <w:t xml:space="preserve"> pixel to 3D </w:t>
-      </w:r>
-      <w:proofErr w:type="spellStart"/>
-      <w:r>
-        <w:rPr>
-          <w:rFonts w:eastAsiaTheme="minorEastAsia"/>
-        </w:rPr>
-        <w:t>array</w:t>
-      </w:r>
-      <w:proofErr w:type="spellEnd"/>
-      <w:r>
-        <w:rPr>
-          <w:rFonts w:eastAsiaTheme="minorEastAsia"/>
-        </w:rPr>
-        <w:t xml:space="preserve"> </w:t>
+        <w:t xml:space="preserve">Convert pixel to 3D array </w:t>
       </w:r>
     </w:p>
     <w:p>
@@ -68,35 +46,12 @@
             </w:rPr>
             <m:t>py :y position of pixel on image plane</m:t>
           </m:r>
-        </m:oMath>
-      </m:oMathPara>
-    </w:p>
-    <w:p>
-      <w:pPr>
-        <w:rPr>
-          <w:rFonts w:eastAsiaTheme="minorEastAsia"/>
-        </w:rPr>
-      </w:pPr>
-      <m:oMathPara>
-        <m:oMath>
-          <m:r>
-            <w:rPr>
-              <w:rFonts w:ascii="Cambria Math" w:eastAsiaTheme="minorEastAsia" w:hAnsi="Cambria Math"/>
-            </w:rPr>
-            <m:t>rx</m:t>
-          </m:r>
-          <m:r>
-            <w:rPr>
-              <w:rFonts w:ascii="Cambria Math" w:hAnsi="Cambria Math"/>
-            </w:rPr>
-            <m:t xml:space="preserve"> :rectified x position of pixel on image plane</m:t>
-          </m:r>
           <m:r>
             <m:rPr>
               <m:sty m:val="p"/>
             </m:rPr>
             <w:rPr>
-              <w:rFonts w:ascii="Cambria Math" w:hAnsi="Cambria Math"/>
+              <w:rFonts w:ascii="Cambria Math" w:eastAsiaTheme="minorEastAsia" w:hAnsi="Cambria Math"/>
             </w:rPr>
             <w:br/>
           </m:r>
@@ -106,26 +61,203 @@
             <w:rPr>
               <w:rFonts w:ascii="Cambria Math" w:eastAsiaTheme="minorEastAsia" w:hAnsi="Cambria Math"/>
             </w:rPr>
-            <m:t>ry :rectified y position of pixel on image plane</m:t>
+            <m:t xml:space="preserve">fx : focal length </m:t>
+          </m:r>
+          <m:d>
+            <m:dPr>
+              <m:ctrlPr>
+                <w:rPr>
+                  <w:rFonts w:ascii="Cambria Math" w:eastAsiaTheme="minorEastAsia" w:hAnsi="Cambria Math"/>
+                  <w:i/>
+                </w:rPr>
+              </m:ctrlPr>
+            </m:dPr>
+            <m:e>
+              <m:r>
+                <w:rPr>
+                  <w:rFonts w:ascii="Cambria Math" w:eastAsiaTheme="minorEastAsia" w:hAnsi="Cambria Math"/>
+                </w:rPr>
+                <m:t>pixels</m:t>
+              </m:r>
+            </m:e>
+          </m:d>
+          <m:r>
+            <w:rPr>
+              <w:rFonts w:ascii="Cambria Math" w:eastAsiaTheme="minorEastAsia" w:hAnsi="Cambria Math"/>
+            </w:rPr>
+            <m:t>in x direction of the rectified image</m:t>
+          </m:r>
+          <m:r>
+            <m:rPr>
+              <m:sty m:val="p"/>
+            </m:rPr>
+            <w:rPr>
+              <w:rFonts w:ascii="Cambria Math" w:eastAsiaTheme="minorEastAsia" w:hAnsi="Cambria Math"/>
+            </w:rPr>
+            <w:br/>
           </m:r>
         </m:oMath>
-      </m:oMathPara>
-    </w:p>
-    <w:p>
-      <w:pPr>
-        <w:ind w:left="2124"/>
-        <w:rPr>
-          <w:rFonts w:eastAsiaTheme="minorEastAsia"/>
-        </w:rPr>
-      </w:pPr>
-      <m:oMathPara>
         <m:oMath>
           <m:r>
             <w:rPr>
               <w:rFonts w:ascii="Cambria Math" w:eastAsiaTheme="minorEastAsia" w:hAnsi="Cambria Math"/>
             </w:rPr>
-            <m:t>v :unit vector of 3D ray</m:t>
-          </m:r>
+            <m:t xml:space="preserve">fy :focal length </m:t>
+          </m:r>
+          <m:d>
+            <m:dPr>
+              <m:ctrlPr>
+                <w:rPr>
+                  <w:rFonts w:ascii="Cambria Math" w:eastAsiaTheme="minorEastAsia" w:hAnsi="Cambria Math"/>
+                  <w:i/>
+                </w:rPr>
+              </m:ctrlPr>
+            </m:dPr>
+            <m:e>
+              <m:r>
+                <w:rPr>
+                  <w:rFonts w:ascii="Cambria Math" w:eastAsiaTheme="minorEastAsia" w:hAnsi="Cambria Math"/>
+                </w:rPr>
+                <m:t>pixels</m:t>
+              </m:r>
+            </m:e>
+          </m:d>
+          <m:r>
+            <w:rPr>
+              <w:rFonts w:ascii="Cambria Math" w:eastAsiaTheme="minorEastAsia" w:hAnsi="Cambria Math"/>
+            </w:rPr>
+            <m:t>in y direction of the rectified image</m:t>
+          </m:r>
+          <m:r>
+            <m:rPr>
+              <m:sty m:val="p"/>
+            </m:rPr>
+            <w:rPr>
+              <w:rFonts w:ascii="Cambria Math" w:eastAsiaTheme="minorEastAsia" w:hAnsi="Cambria Math"/>
+            </w:rPr>
+            <w:br/>
+          </m:r>
+        </m:oMath>
+        <m:oMath>
+          <m:r>
+            <w:rPr>
+              <w:rFonts w:ascii="Cambria Math" w:eastAsiaTheme="minorEastAsia" w:hAnsi="Cambria Math"/>
+            </w:rPr>
+            <m:t>cx : x coordinate of the optical center</m:t>
+          </m:r>
+          <m:r>
+            <m:rPr>
+              <m:sty m:val="p"/>
+            </m:rPr>
+            <w:rPr>
+              <w:rFonts w:ascii="Cambria Math" w:eastAsiaTheme="minorEastAsia" w:hAnsi="Cambria Math"/>
+            </w:rPr>
+            <w:br/>
+          </m:r>
+        </m:oMath>
+        <m:oMath>
+          <m:r>
+            <w:rPr>
+              <w:rFonts w:ascii="Cambria Math" w:eastAsiaTheme="minorEastAsia" w:hAnsi="Cambria Math"/>
+            </w:rPr>
+            <m:t>cy : y coordinate of the optical center</m:t>
+          </m:r>
+          <m:r>
+            <m:rPr>
+              <m:sty m:val="p"/>
+            </m:rPr>
+            <w:rPr>
+              <w:rFonts w:ascii="Cambria Math" w:eastAsiaTheme="minorEastAsia" w:hAnsi="Cambria Math"/>
+            </w:rPr>
+            <w:br/>
+          </m:r>
+        </m:oMath>
+        <m:oMath>
+          <m:r>
+            <w:rPr>
+              <w:rFonts w:ascii="Cambria Math" w:eastAsiaTheme="minorEastAsia" w:hAnsi="Cambria Math"/>
+            </w:rPr>
+            <m:t>Tx : x-translation term of the projection matrix</m:t>
+          </m:r>
+          <m:r>
+            <m:rPr>
+              <m:sty m:val="p"/>
+            </m:rPr>
+            <w:rPr>
+              <w:rFonts w:ascii="Cambria Math" w:eastAsiaTheme="minorEastAsia" w:hAnsi="Cambria Math"/>
+            </w:rPr>
+            <w:br/>
+          </m:r>
+        </m:oMath>
+        <m:oMath>
+          <m:r>
+            <w:rPr>
+              <w:rFonts w:ascii="Cambria Math" w:eastAsiaTheme="minorEastAsia" w:hAnsi="Cambria Math"/>
+            </w:rPr>
+            <m:t>Ty : y-translation term of the projection matrix.</m:t>
+          </m:r>
+          <m:r>
+            <m:rPr>
+              <m:sty m:val="p"/>
+            </m:rPr>
+            <w:rPr>
+              <w:rFonts w:ascii="Cambria Math" w:eastAsiaTheme="minorEastAsia" w:hAnsi="Cambria Math"/>
+            </w:rPr>
+            <w:br/>
+          </m:r>
+        </m:oMath>
+        <m:oMath>
+          <m:r>
+            <w:rPr>
+              <w:rFonts w:ascii="Cambria Math" w:eastAsiaTheme="minorEastAsia" w:hAnsi="Cambria Math"/>
+            </w:rPr>
+            <m:t>P : Projection camera matrix</m:t>
+          </m:r>
+          <m:r>
+            <m:rPr>
+              <m:sty m:val="p"/>
+            </m:rPr>
+            <w:rPr>
+              <w:rFonts w:ascii="Cambria Math" w:eastAsiaTheme="minorEastAsia" w:hAnsi="Cambria Math"/>
+            </w:rPr>
+            <w:br/>
+          </m:r>
+        </m:oMath>
+        <m:oMath>
+          <m:r>
+            <w:rPr>
+              <w:rFonts w:ascii="Cambria Math" w:eastAsiaTheme="minorEastAsia" w:hAnsi="Cambria Math"/>
+            </w:rPr>
+            <m:t>v :Vector of 3D ray</m:t>
+          </m:r>
+          <m:r>
+            <m:rPr>
+              <m:sty m:val="p"/>
+            </m:rPr>
+            <w:rPr>
+              <w:rFonts w:ascii="Cambria Math" w:eastAsiaTheme="minorEastAsia" w:hAnsi="Cambria Math"/>
+            </w:rPr>
+            <w:br/>
+          </m:r>
+        </m:oMath>
+        <m:oMath>
+          <m:r>
+            <w:rPr>
+              <w:rFonts w:ascii="Cambria Math" w:eastAsiaTheme="minorEastAsia" w:hAnsi="Cambria Math"/>
+            </w:rPr>
+            <m:t>u :Unit vector of 3D ray</m:t>
+          </m:r>
+          <m:r>
+            <m:rPr>
+              <m:sty m:val="p"/>
+            </m:rPr>
+            <w:rPr>
+              <w:rFonts w:ascii="Cambria Math" w:eastAsiaTheme="minorEastAsia" w:hAnsi="Cambria Math"/>
+            </w:rPr>
+            <w:br/>
+          </m:r>
+        </m:oMath>
+        <m:oMath>
           <m:r>
             <m:rPr>
               <m:sty m:val="p"/>
@@ -267,200 +399,11 @@
         </m:oMath>
         <m:oMath>
           <m:r>
-            <m:rPr>
-              <m:sty m:val="p"/>
-            </m:rPr>
-            <w:rPr>
-              <w:rFonts w:ascii="Cambria Math" w:eastAsiaTheme="minorEastAsia" w:hAnsi="Cambria Math"/>
-            </w:rPr>
-            <w:br/>
-          </m:r>
-        </m:oMath>
-        <m:oMath>
-          <m:r>
-            <w:rPr>
-              <w:rFonts w:ascii="Cambria Math" w:eastAsiaTheme="minorEastAsia" w:hAnsi="Cambria Math"/>
-            </w:rPr>
-            <m:t xml:space="preserve">fx: focal length </m:t>
-          </m:r>
-          <m:d>
-            <m:dPr>
-              <m:ctrlPr>
-                <w:rPr>
-                  <w:rFonts w:ascii="Cambria Math" w:eastAsiaTheme="minorEastAsia" w:hAnsi="Cambria Math"/>
-                  <w:i/>
-                </w:rPr>
-              </m:ctrlPr>
-            </m:dPr>
-            <m:e>
-              <m:r>
-                <w:rPr>
-                  <w:rFonts w:ascii="Cambria Math" w:eastAsiaTheme="minorEastAsia" w:hAnsi="Cambria Math"/>
-                </w:rPr>
-                <m:t>pixels</m:t>
-              </m:r>
-            </m:e>
-          </m:d>
-          <m:r>
-            <w:rPr>
-              <w:rFonts w:ascii="Cambria Math" w:eastAsiaTheme="minorEastAsia" w:hAnsi="Cambria Math"/>
-            </w:rPr>
-            <m:t>in x direction of the rectified image</m:t>
-          </m:r>
-          <m:r>
-            <m:rPr>
-              <m:sty m:val="p"/>
-            </m:rPr>
-            <w:rPr>
-              <w:rFonts w:ascii="Cambria Math" w:eastAsiaTheme="minorEastAsia" w:hAnsi="Cambria Math"/>
-            </w:rPr>
-            <w:br/>
-          </m:r>
-        </m:oMath>
-        <m:oMath>
-          <m:r>
-            <w:rPr>
-              <w:rFonts w:ascii="Cambria Math" w:eastAsiaTheme="minorEastAsia" w:hAnsi="Cambria Math"/>
-            </w:rPr>
-            <m:t xml:space="preserve">fy:focal length </m:t>
-          </m:r>
-          <m:d>
-            <m:dPr>
-              <m:ctrlPr>
-                <w:rPr>
-                  <w:rFonts w:ascii="Cambria Math" w:eastAsiaTheme="minorEastAsia" w:hAnsi="Cambria Math"/>
-                  <w:i/>
-                </w:rPr>
-              </m:ctrlPr>
-            </m:dPr>
-            <m:e>
-              <m:r>
-                <w:rPr>
-                  <w:rFonts w:ascii="Cambria Math" w:eastAsiaTheme="minorEastAsia" w:hAnsi="Cambria Math"/>
-                </w:rPr>
-                <m:t>pixels</m:t>
-              </m:r>
-            </m:e>
-          </m:d>
-          <m:r>
-            <w:rPr>
-              <w:rFonts w:ascii="Cambria Math" w:eastAsiaTheme="minorEastAsia" w:hAnsi="Cambria Math"/>
-            </w:rPr>
-            <m:t>in y direction of the rectified image</m:t>
-          </m:r>
-          <m:r>
-            <m:rPr>
-              <m:sty m:val="p"/>
-            </m:rPr>
-            <w:rPr>
-              <w:rFonts w:ascii="Cambria Math" w:eastAsiaTheme="minorEastAsia" w:hAnsi="Cambria Math"/>
-            </w:rPr>
-            <w:br/>
-          </m:r>
-        </m:oMath>
-        <m:oMath>
-          <m:r>
-            <w:rPr>
-              <w:rFonts w:ascii="Cambria Math" w:eastAsiaTheme="minorEastAsia" w:hAnsi="Cambria Math"/>
-            </w:rPr>
-            <m:t>cx: x coordinate of the optical center</m:t>
-          </m:r>
-          <m:r>
-            <m:rPr>
-              <m:sty m:val="p"/>
-            </m:rPr>
-            <w:rPr>
-              <w:rFonts w:ascii="Cambria Math" w:eastAsiaTheme="minorEastAsia" w:hAnsi="Cambria Math"/>
-            </w:rPr>
-            <w:br/>
-          </m:r>
-        </m:oMath>
-        <m:oMath>
-          <m:r>
-            <w:rPr>
-              <w:rFonts w:ascii="Cambria Math" w:eastAsiaTheme="minorEastAsia" w:hAnsi="Cambria Math"/>
-            </w:rPr>
-            <m:t>cy: y coordinate of the optical center</m:t>
-          </m:r>
-          <m:r>
-            <m:rPr>
-              <m:sty m:val="p"/>
-            </m:rPr>
-            <w:rPr>
-              <w:rFonts w:ascii="Cambria Math" w:eastAsiaTheme="minorEastAsia" w:hAnsi="Cambria Math"/>
-            </w:rPr>
-            <w:br/>
-          </m:r>
-        </m:oMath>
-        <m:oMath>
-          <m:r>
-            <w:rPr>
-              <w:rFonts w:ascii="Cambria Math" w:eastAsiaTheme="minorEastAsia" w:hAnsi="Cambria Math"/>
-            </w:rPr>
-            <m:t>Tx: x-translation term of the projection matrix</m:t>
-          </m:r>
-          <m:r>
-            <m:rPr>
-              <m:sty m:val="p"/>
-            </m:rPr>
-            <w:rPr>
-              <w:rFonts w:ascii="Cambria Math" w:eastAsiaTheme="minorEastAsia" w:hAnsi="Cambria Math"/>
-            </w:rPr>
-            <w:br/>
-          </m:r>
-        </m:oMath>
-        <m:oMath>
-          <m:r>
-            <w:rPr>
-              <w:rFonts w:ascii="Cambria Math" w:eastAsiaTheme="minorEastAsia" w:hAnsi="Cambria Math"/>
-            </w:rPr>
-            <m:t>Ty:y-translation term of the projection matrix.</m:t>
-          </m:r>
-          <m:r>
-            <m:rPr>
-              <m:sty m:val="p"/>
-            </m:rPr>
-            <w:rPr>
-              <w:rFonts w:ascii="Cambria Math" w:eastAsiaTheme="minorEastAsia" w:hAnsi="Cambria Math"/>
-            </w:rPr>
-            <w:br/>
-          </m:r>
-        </m:oMath>
-        <m:oMath>
-          <m:r>
-            <w:rPr>
-              <w:rFonts w:ascii="Cambria Math" w:eastAsiaTheme="minorEastAsia" w:hAnsi="Cambria Math"/>
-            </w:rPr>
-            <m:t>P:Projection camera matrix</m:t>
-          </m:r>
-          <m:r>
-            <m:rPr>
-              <m:sty m:val="p"/>
-            </m:rPr>
-            <w:rPr>
-              <w:rFonts w:ascii="Cambria Math" w:eastAsiaTheme="minorEastAsia" w:hAnsi="Cambria Math"/>
-            </w:rPr>
-            <w:br/>
-          </m:r>
-        </m:oMath>
-        <m:oMath>
-          <m:r>
-            <w:rPr>
-              <w:rFonts w:ascii="Cambria Math" w:eastAsiaTheme="minorEastAsia" w:hAnsi="Cambria Math"/>
-            </w:rPr>
-            <m:t>D:Distortion parameters</m:t>
-          </m:r>
-        </m:oMath>
-      </m:oMathPara>
-    </w:p>
-    <w:p>
-      <w:pPr>
-        <w:rPr>
-          <w:rFonts w:eastAsiaTheme="minorEastAsia"/>
-        </w:rPr>
-      </w:pPr>
-      <m:oMathPara>
-        <m:oMath>
+            <w:rPr>
+              <w:rFonts w:ascii="Cambria Math" w:eastAsiaTheme="minorEastAsia" w:hAnsi="Cambria Math"/>
+            </w:rPr>
+            <m:t>D : Distortion parameters</m:t>
+          </m:r>
           <m:r>
             <m:rPr>
               <m:sty m:val="p"/>
@@ -813,13 +756,6 @@
       <w:pPr>
         <w:rPr>
           <w:rFonts w:eastAsiaTheme="minorEastAsia"/>
-        </w:rPr>
-      </w:pPr>
-    </w:p>
-    <w:p>
-      <w:pPr>
-        <w:rPr>
-          <w:rFonts w:eastAsiaTheme="minorEastAsia"/>
           <w:lang w:val="en-US"/>
         </w:rPr>
       </w:pPr>
@@ -908,7 +844,7 @@
                   <w:rFonts w:ascii="Cambria Math" w:eastAsiaTheme="minorEastAsia" w:hAnsi="Cambria Math"/>
                   <w:lang w:val="en-US"/>
                 </w:rPr>
-                <m:t>fx</m:t>
+                <m:t>f</m:t>
               </m:r>
             </m:den>
           </m:f>
@@ -980,7 +916,7 @@
                   <w:rFonts w:ascii="Cambria Math" w:eastAsiaTheme="minorEastAsia" w:hAnsi="Cambria Math"/>
                   <w:lang w:val="en-US"/>
                 </w:rPr>
-                <m:t>fy</m:t>
+                <m:t>f</m:t>
               </m:r>
             </m:den>
           </m:f>
@@ -1238,22 +1174,22 @@
           <w:lang w:val="en-US"/>
         </w:rPr>
       </w:pPr>
-    </w:p>
-    <w:p>
-      <w:pPr>
-        <w:rPr>
-          <w:rFonts w:eastAsiaTheme="minorEastAsia"/>
-          <w:lang w:val="en-US"/>
-        </w:rPr>
-      </w:pPr>
       <m:oMathPara>
         <m:oMath>
+          <m:r>
+            <w:rPr>
+              <w:rFonts w:ascii="Cambria Math" w:eastAsiaTheme="minorEastAsia" w:hAnsi="Cambria Math"/>
+              <w:lang w:val="en-US"/>
+            </w:rPr>
+            <m:t>f=</m:t>
+          </m:r>
           <m:sSub>
             <m:sSubPr>
               <m:ctrlPr>
                 <w:rPr>
                   <w:rFonts w:ascii="Cambria Math" w:eastAsiaTheme="minorEastAsia" w:hAnsi="Cambria Math"/>
                   <w:i/>
+                  <w:lang w:val="en-US"/>
                 </w:rPr>
               </m:ctrlPr>
             </m:sSubPr>
@@ -1261,14 +1197,16 @@
               <m:r>
                 <w:rPr>
                   <w:rFonts w:ascii="Cambria Math" w:eastAsiaTheme="minorEastAsia" w:hAnsi="Cambria Math"/>
-                </w:rPr>
-                <m:t>v</m:t>
+                  <w:lang w:val="en-US"/>
+                </w:rPr>
+                <m:t>f</m:t>
               </m:r>
             </m:e>
             <m:sub>
               <m:r>
                 <w:rPr>
                   <w:rFonts w:ascii="Cambria Math" w:eastAsiaTheme="minorEastAsia" w:hAnsi="Cambria Math"/>
+                  <w:lang w:val="en-US"/>
                 </w:rPr>
                 <m:t>x</m:t>
               </m:r>
@@ -1281,8 +1219,8 @@
             </w:rPr>
             <m:t>=</m:t>
           </m:r>
-          <m:f>
-            <m:fPr>
+          <m:sSub>
+            <m:sSubPr>
               <m:ctrlPr>
                 <w:rPr>
                   <w:rFonts w:ascii="Cambria Math" w:eastAsiaTheme="minorEastAsia" w:hAnsi="Cambria Math"/>
@@ -1290,26 +1228,26 @@
                   <w:lang w:val="en-US"/>
                 </w:rPr>
               </m:ctrlPr>
-            </m:fPr>
-            <m:num>
-              <m:r>
-                <w:rPr>
-                  <w:rFonts w:ascii="Cambria Math" w:eastAsiaTheme="minorEastAsia" w:hAnsi="Cambria Math"/>
-                  <w:lang w:val="en-US"/>
-                </w:rPr>
-                <m:t>rx-cx</m:t>
-              </m:r>
-            </m:num>
-            <m:den>
-              <m:r>
-                <w:rPr>
-                  <w:rFonts w:ascii="Cambria Math" w:eastAsiaTheme="minorEastAsia" w:hAnsi="Cambria Math"/>
-                  <w:lang w:val="en-US"/>
-                </w:rPr>
-                <m:t>fx</m:t>
-              </m:r>
-            </m:den>
-          </m:f>
+            </m:sSubPr>
+            <m:e>
+              <m:r>
+                <w:rPr>
+                  <w:rFonts w:ascii="Cambria Math" w:eastAsiaTheme="minorEastAsia" w:hAnsi="Cambria Math"/>
+                  <w:lang w:val="en-US"/>
+                </w:rPr>
+                <m:t>f</m:t>
+              </m:r>
+            </m:e>
+            <m:sub>
+              <m:r>
+                <w:rPr>
+                  <w:rFonts w:ascii="Cambria Math" w:eastAsiaTheme="minorEastAsia" w:hAnsi="Cambria Math"/>
+                  <w:lang w:val="en-US"/>
+                </w:rPr>
+                <m:t>y</m:t>
+              </m:r>
+            </m:sub>
+          </m:sSub>
         </m:oMath>
       </m:oMathPara>
     </w:p>
@@ -1327,7 +1265,7 @@
               <w:rFonts w:ascii="Cambria Math" w:eastAsiaTheme="minorEastAsia" w:hAnsi="Cambria Math"/>
               <w:lang w:val="en-US"/>
             </w:rPr>
-            <m:t xml:space="preserve"> </m:t>
+            <m:t>0=</m:t>
           </m:r>
           <m:sSub>
             <m:sSubPr>
@@ -1335,6 +1273,7 @@
                 <w:rPr>
                   <w:rFonts w:ascii="Cambria Math" w:eastAsiaTheme="minorEastAsia" w:hAnsi="Cambria Math"/>
                   <w:i/>
+                  <w:lang w:val="en-US"/>
                 </w:rPr>
               </m:ctrlPr>
             </m:sSubPr>
@@ -1342,16 +1281,18 @@
               <m:r>
                 <w:rPr>
                   <w:rFonts w:ascii="Cambria Math" w:eastAsiaTheme="minorEastAsia" w:hAnsi="Cambria Math"/>
-                </w:rPr>
-                <m:t>v</m:t>
+                  <w:lang w:val="en-US"/>
+                </w:rPr>
+                <m:t>T</m:t>
               </m:r>
             </m:e>
             <m:sub>
               <m:r>
                 <w:rPr>
                   <w:rFonts w:ascii="Cambria Math" w:eastAsiaTheme="minorEastAsia" w:hAnsi="Cambria Math"/>
-                </w:rPr>
-                <m:t>y</m:t>
+                  <w:lang w:val="en-US"/>
+                </w:rPr>
+                <m:t>x</m:t>
               </m:r>
             </m:sub>
           </m:sSub>
@@ -1362,8 +1303,8 @@
             </w:rPr>
             <m:t>=</m:t>
           </m:r>
-          <m:f>
-            <m:fPr>
+          <m:sSub>
+            <m:sSubPr>
               <m:ctrlPr>
                 <w:rPr>
                   <w:rFonts w:ascii="Cambria Math" w:eastAsiaTheme="minorEastAsia" w:hAnsi="Cambria Math"/>
@@ -1371,26 +1312,26 @@
                   <w:lang w:val="en-US"/>
                 </w:rPr>
               </m:ctrlPr>
-            </m:fPr>
-            <m:num>
-              <m:r>
-                <w:rPr>
-                  <w:rFonts w:ascii="Cambria Math" w:eastAsiaTheme="minorEastAsia" w:hAnsi="Cambria Math"/>
-                  <w:lang w:val="en-US"/>
-                </w:rPr>
-                <m:t>ry-cy</m:t>
-              </m:r>
-            </m:num>
-            <m:den>
-              <m:r>
-                <w:rPr>
-                  <w:rFonts w:ascii="Cambria Math" w:eastAsiaTheme="minorEastAsia" w:hAnsi="Cambria Math"/>
-                  <w:lang w:val="en-US"/>
-                </w:rPr>
-                <m:t>fy</m:t>
-              </m:r>
-            </m:den>
-          </m:f>
+            </m:sSubPr>
+            <m:e>
+              <m:r>
+                <w:rPr>
+                  <w:rFonts w:ascii="Cambria Math" w:eastAsiaTheme="minorEastAsia" w:hAnsi="Cambria Math"/>
+                  <w:lang w:val="en-US"/>
+                </w:rPr>
+                <m:t>T</m:t>
+              </m:r>
+            </m:e>
+            <m:sub>
+              <m:r>
+                <w:rPr>
+                  <w:rFonts w:ascii="Cambria Math" w:eastAsiaTheme="minorEastAsia" w:hAnsi="Cambria Math"/>
+                  <w:lang w:val="en-US"/>
+                </w:rPr>
+                <m:t>y</m:t>
+              </m:r>
+            </m:sub>
+          </m:sSub>
         </m:oMath>
       </m:oMathPara>
     </w:p>
@@ -1402,43 +1343,285 @@
         </w:rPr>
       </w:pPr>
       <m:oMathPara>
-        <m:oMathParaPr>
-          <m:jc m:val="center"/>
-        </m:oMathParaPr>
         <m:oMath>
-          <m:sSub>
-            <m:sSubPr>
+          <m:r>
+            <w:rPr>
+              <w:rFonts w:ascii="Cambria Math" w:eastAsiaTheme="minorEastAsia" w:hAnsi="Cambria Math"/>
+              <w:lang w:val="en-US"/>
+            </w:rPr>
+            <m:t xml:space="preserve">v= </m:t>
+          </m:r>
+          <m:d>
+            <m:dPr>
+              <m:begChr m:val="["/>
+              <m:endChr m:val="]"/>
               <m:ctrlPr>
                 <w:rPr>
                   <w:rFonts w:ascii="Cambria Math" w:eastAsiaTheme="minorEastAsia" w:hAnsi="Cambria Math"/>
                   <w:i/>
+                  <w:lang w:val="en-US"/>
                 </w:rPr>
               </m:ctrlPr>
-            </m:sSubPr>
+            </m:dPr>
             <m:e>
-              <m:r>
-                <w:rPr>
-                  <w:rFonts w:ascii="Cambria Math" w:eastAsiaTheme="minorEastAsia" w:hAnsi="Cambria Math"/>
-                </w:rPr>
-                <m:t>v</m:t>
-              </m:r>
+              <m:m>
+                <m:mPr>
+                  <m:mcs>
+                    <m:mc>
+                      <m:mcPr>
+                        <m:count m:val="1"/>
+                        <m:mcJc m:val="center"/>
+                      </m:mcPr>
+                    </m:mc>
+                  </m:mcs>
+                  <m:ctrlPr>
+                    <w:rPr>
+                      <w:rFonts w:ascii="Cambria Math" w:eastAsiaTheme="minorEastAsia" w:hAnsi="Cambria Math"/>
+                      <w:i/>
+                      <w:lang w:val="en-US"/>
+                    </w:rPr>
+                  </m:ctrlPr>
+                </m:mPr>
+                <m:mr>
+                  <m:e>
+                    <m:f>
+                      <m:fPr>
+                        <m:ctrlPr>
+                          <w:rPr>
+                            <w:rFonts w:ascii="Cambria Math" w:eastAsiaTheme="minorEastAsia" w:hAnsi="Cambria Math"/>
+                            <w:i/>
+                            <w:lang w:val="en-US"/>
+                          </w:rPr>
+                        </m:ctrlPr>
+                      </m:fPr>
+                      <m:num>
+                        <m:sSub>
+                          <m:sSubPr>
+                            <m:ctrlPr>
+                              <w:rPr>
+                                <w:rFonts w:ascii="Cambria Math" w:eastAsiaTheme="minorEastAsia" w:hAnsi="Cambria Math"/>
+                                <w:i/>
+                                <w:lang w:val="en-US"/>
+                              </w:rPr>
+                            </m:ctrlPr>
+                          </m:sSubPr>
+                          <m:e>
+                            <m:r>
+                              <w:rPr>
+                                <w:rFonts w:ascii="Cambria Math" w:eastAsiaTheme="minorEastAsia" w:hAnsi="Cambria Math"/>
+                                <w:lang w:val="en-US"/>
+                              </w:rPr>
+                              <m:t>p</m:t>
+                            </m:r>
+                          </m:e>
+                          <m:sub>
+                            <m:r>
+                              <w:rPr>
+                                <w:rFonts w:ascii="Cambria Math" w:eastAsiaTheme="minorEastAsia" w:hAnsi="Cambria Math"/>
+                                <w:lang w:val="en-US"/>
+                              </w:rPr>
+                              <m:t>x</m:t>
+                            </m:r>
+                          </m:sub>
+                        </m:sSub>
+                        <m:r>
+                          <w:rPr>
+                            <w:rFonts w:ascii="Cambria Math" w:eastAsiaTheme="minorEastAsia" w:hAnsi="Cambria Math"/>
+                            <w:lang w:val="en-US"/>
+                          </w:rPr>
+                          <m:t>-</m:t>
+                        </m:r>
+                        <m:sSub>
+                          <m:sSubPr>
+                            <m:ctrlPr>
+                              <w:rPr>
+                                <w:rFonts w:ascii="Cambria Math" w:eastAsiaTheme="minorEastAsia" w:hAnsi="Cambria Math"/>
+                                <w:i/>
+                                <w:lang w:val="en-US"/>
+                              </w:rPr>
+                            </m:ctrlPr>
+                          </m:sSubPr>
+                          <m:e>
+                            <m:r>
+                              <w:rPr>
+                                <w:rFonts w:ascii="Cambria Math" w:eastAsiaTheme="minorEastAsia" w:hAnsi="Cambria Math"/>
+                                <w:lang w:val="en-US"/>
+                              </w:rPr>
+                              <m:t>c</m:t>
+                            </m:r>
+                          </m:e>
+                          <m:sub>
+                            <m:r>
+                              <w:rPr>
+                                <w:rFonts w:ascii="Cambria Math" w:eastAsiaTheme="minorEastAsia" w:hAnsi="Cambria Math"/>
+                                <w:lang w:val="en-US"/>
+                              </w:rPr>
+                              <m:t>x</m:t>
+                            </m:r>
+                          </m:sub>
+                        </m:sSub>
+                      </m:num>
+                      <m:den>
+                        <m:sSub>
+                          <m:sSubPr>
+                            <m:ctrlPr>
+                              <w:rPr>
+                                <w:rFonts w:ascii="Cambria Math" w:eastAsiaTheme="minorEastAsia" w:hAnsi="Cambria Math"/>
+                                <w:i/>
+                                <w:lang w:val="en-US"/>
+                              </w:rPr>
+                            </m:ctrlPr>
+                          </m:sSubPr>
+                          <m:e>
+                            <m:r>
+                              <w:rPr>
+                                <w:rFonts w:ascii="Cambria Math" w:eastAsiaTheme="minorEastAsia" w:hAnsi="Cambria Math"/>
+                                <w:lang w:val="en-US"/>
+                              </w:rPr>
+                              <m:t>f</m:t>
+                            </m:r>
+                          </m:e>
+                          <m:sub>
+                            <m:r>
+                              <w:rPr>
+                                <w:rFonts w:ascii="Cambria Math" w:eastAsiaTheme="minorEastAsia" w:hAnsi="Cambria Math"/>
+                                <w:lang w:val="en-US"/>
+                              </w:rPr>
+                              <m:t>x</m:t>
+                            </m:r>
+                          </m:sub>
+                        </m:sSub>
+                      </m:den>
+                    </m:f>
+                  </m:e>
+                </m:mr>
+                <m:mr>
+                  <m:e>
+                    <m:f>
+                      <m:fPr>
+                        <m:ctrlPr>
+                          <w:rPr>
+                            <w:rFonts w:ascii="Cambria Math" w:eastAsiaTheme="minorEastAsia" w:hAnsi="Cambria Math"/>
+                            <w:i/>
+                            <w:lang w:val="en-US"/>
+                          </w:rPr>
+                        </m:ctrlPr>
+                      </m:fPr>
+                      <m:num>
+                        <m:sSub>
+                          <m:sSubPr>
+                            <m:ctrlPr>
+                              <w:rPr>
+                                <w:rFonts w:ascii="Cambria Math" w:eastAsiaTheme="minorEastAsia" w:hAnsi="Cambria Math"/>
+                                <w:i/>
+                                <w:lang w:val="en-US"/>
+                              </w:rPr>
+                            </m:ctrlPr>
+                          </m:sSubPr>
+                          <m:e>
+                            <m:r>
+                              <w:rPr>
+                                <w:rFonts w:ascii="Cambria Math" w:eastAsiaTheme="minorEastAsia" w:hAnsi="Cambria Math"/>
+                                <w:lang w:val="en-US"/>
+                              </w:rPr>
+                              <m:t>p</m:t>
+                            </m:r>
+                          </m:e>
+                          <m:sub>
+                            <m:r>
+                              <w:rPr>
+                                <w:rFonts w:ascii="Cambria Math" w:eastAsiaTheme="minorEastAsia" w:hAnsi="Cambria Math"/>
+                                <w:lang w:val="en-US"/>
+                              </w:rPr>
+                              <m:t>y</m:t>
+                            </m:r>
+                          </m:sub>
+                        </m:sSub>
+                        <m:r>
+                          <w:rPr>
+                            <w:rFonts w:ascii="Cambria Math" w:eastAsiaTheme="minorEastAsia" w:hAnsi="Cambria Math"/>
+                            <w:lang w:val="en-US"/>
+                          </w:rPr>
+                          <m:t>-</m:t>
+                        </m:r>
+                        <m:sSub>
+                          <m:sSubPr>
+                            <m:ctrlPr>
+                              <w:rPr>
+                                <w:rFonts w:ascii="Cambria Math" w:eastAsiaTheme="minorEastAsia" w:hAnsi="Cambria Math"/>
+                                <w:i/>
+                                <w:lang w:val="en-US"/>
+                              </w:rPr>
+                            </m:ctrlPr>
+                          </m:sSubPr>
+                          <m:e>
+                            <m:r>
+                              <w:rPr>
+                                <w:rFonts w:ascii="Cambria Math" w:eastAsiaTheme="minorEastAsia" w:hAnsi="Cambria Math"/>
+                                <w:lang w:val="en-US"/>
+                              </w:rPr>
+                              <m:t>c</m:t>
+                            </m:r>
+                          </m:e>
+                          <m:sub>
+                            <m:r>
+                              <w:rPr>
+                                <w:rFonts w:ascii="Cambria Math" w:eastAsiaTheme="minorEastAsia" w:hAnsi="Cambria Math"/>
+                                <w:lang w:val="en-US"/>
+                              </w:rPr>
+                              <m:t>y</m:t>
+                            </m:r>
+                          </m:sub>
+                        </m:sSub>
+                      </m:num>
+                      <m:den>
+                        <m:sSub>
+                          <m:sSubPr>
+                            <m:ctrlPr>
+                              <w:rPr>
+                                <w:rFonts w:ascii="Cambria Math" w:eastAsiaTheme="minorEastAsia" w:hAnsi="Cambria Math"/>
+                                <w:i/>
+                                <w:lang w:val="en-US"/>
+                              </w:rPr>
+                            </m:ctrlPr>
+                          </m:sSubPr>
+                          <m:e>
+                            <m:r>
+                              <w:rPr>
+                                <w:rFonts w:ascii="Cambria Math" w:eastAsiaTheme="minorEastAsia" w:hAnsi="Cambria Math"/>
+                                <w:lang w:val="en-US"/>
+                              </w:rPr>
+                              <m:t>f</m:t>
+                            </m:r>
+                          </m:e>
+                          <m:sub>
+                            <m:r>
+                              <w:rPr>
+                                <w:rFonts w:ascii="Cambria Math" w:eastAsiaTheme="minorEastAsia" w:hAnsi="Cambria Math"/>
+                                <w:lang w:val="en-US"/>
+                              </w:rPr>
+                              <m:t>y</m:t>
+                            </m:r>
+                          </m:sub>
+                        </m:sSub>
+                      </m:den>
+                    </m:f>
+                  </m:e>
+                </m:mr>
+                <m:mr>
+                  <m:e>
+                    <m:r>
+                      <w:rPr>
+                        <w:rFonts w:ascii="Cambria Math" w:eastAsiaTheme="minorEastAsia" w:hAnsi="Cambria Math"/>
+                        <w:lang w:val="en-US"/>
+                      </w:rPr>
+                      <m:t>1</m:t>
+                    </m:r>
+                  </m:e>
+                </m:mr>
+              </m:m>
             </m:e>
-            <m:sub>
-              <m:r>
-                <w:rPr>
-                  <w:rFonts w:ascii="Cambria Math" w:eastAsiaTheme="minorEastAsia" w:hAnsi="Cambria Math"/>
-                </w:rPr>
-                <m:t>z</m:t>
-              </m:r>
-            </m:sub>
-          </m:sSub>
-          <m:r>
-            <w:rPr>
-              <w:rFonts w:ascii="Cambria Math" w:eastAsiaTheme="minorEastAsia" w:hAnsi="Cambria Math"/>
-              <w:lang w:val="en-US"/>
-            </w:rPr>
-            <m:t>=1</m:t>
-          </m:r>
+          </m:d>
         </m:oMath>
       </m:oMathPara>
     </w:p>
@@ -1450,28 +1633,13 @@
         </w:rPr>
       </w:pPr>
       <m:oMathPara>
-        <m:oMathParaPr>
-          <m:jc m:val="center"/>
-        </m:oMathParaPr>
         <m:oMath>
           <m:r>
-            <m:rPr>
-              <m:sty m:val="p"/>
-            </m:rPr>
-            <w:rPr>
-              <w:rFonts w:ascii="Cambria Math" w:eastAsiaTheme="minorEastAsia" w:hAnsi="Cambria Math"/>
-              <w:lang w:val="en-US"/>
-            </w:rPr>
-            <w:br/>
-          </m:r>
-        </m:oMath>
-        <m:oMath>
-          <m:r>
-            <w:rPr>
-              <w:rFonts w:ascii="Cambria Math" w:eastAsiaTheme="minorEastAsia" w:hAnsi="Cambria Math"/>
-              <w:lang w:val="en-US"/>
-            </w:rPr>
-            <m:t>v=</m:t>
+            <w:rPr>
+              <w:rFonts w:ascii="Cambria Math" w:eastAsiaTheme="minorEastAsia" w:hAnsi="Cambria Math"/>
+              <w:lang w:val="en-US"/>
+            </w:rPr>
+            <m:t>u=</m:t>
           </m:r>
           <m:f>
             <m:fPr>
@@ -1484,160 +1652,19 @@
               </m:ctrlPr>
             </m:fPr>
             <m:num>
-              <m:sSup>
-                <m:sSupPr>
-                  <m:ctrlPr>
-                    <w:rPr>
-                      <w:rFonts w:ascii="Cambria Math" w:eastAsiaTheme="minorEastAsia" w:hAnsi="Cambria Math"/>
-                      <w:i/>
-                      <w:lang w:val="en-US"/>
-                    </w:rPr>
-                  </m:ctrlPr>
-                </m:sSupPr>
-                <m:e>
-                  <m:d>
-                    <m:dPr>
-                      <m:begChr m:val="["/>
-                      <m:endChr m:val="]"/>
-                      <m:ctrlPr>
-                        <w:rPr>
-                          <w:rFonts w:ascii="Cambria Math" w:eastAsiaTheme="minorEastAsia" w:hAnsi="Cambria Math"/>
-                          <w:i/>
-                          <w:lang w:val="en-US"/>
-                        </w:rPr>
-                      </m:ctrlPr>
-                    </m:dPr>
-                    <m:e>
-                      <m:m>
-                        <m:mPr>
-                          <m:mcs>
-                            <m:mc>
-                              <m:mcPr>
-                                <m:count m:val="3"/>
-                                <m:mcJc m:val="center"/>
-                              </m:mcPr>
-                            </m:mc>
-                          </m:mcs>
-                          <m:ctrlPr>
-                            <w:rPr>
-                              <w:rFonts w:ascii="Cambria Math" w:eastAsiaTheme="minorEastAsia" w:hAnsi="Cambria Math"/>
-                              <w:i/>
-                              <w:lang w:val="en-US"/>
-                            </w:rPr>
-                          </m:ctrlPr>
-                        </m:mPr>
-                        <m:mr>
-                          <m:e>
-                            <m:sSub>
-                              <m:sSubPr>
-                                <m:ctrlPr>
-                                  <w:rPr>
-                                    <w:rFonts w:ascii="Cambria Math" w:eastAsiaTheme="minorEastAsia" w:hAnsi="Cambria Math"/>
-                                    <w:i/>
-                                  </w:rPr>
-                                </m:ctrlPr>
-                              </m:sSubPr>
-                              <m:e>
-                                <m:r>
-                                  <w:rPr>
-                                    <w:rFonts w:ascii="Cambria Math" w:eastAsiaTheme="minorEastAsia" w:hAnsi="Cambria Math"/>
-                                  </w:rPr>
-                                  <m:t>v</m:t>
-                                </m:r>
-                              </m:e>
-                              <m:sub>
-                                <m:r>
-                                  <w:rPr>
-                                    <w:rFonts w:ascii="Cambria Math" w:eastAsiaTheme="minorEastAsia" w:hAnsi="Cambria Math"/>
-                                  </w:rPr>
-                                  <m:t>x</m:t>
-                                </m:r>
-                              </m:sub>
-                            </m:sSub>
-                          </m:e>
-                          <m:e>
-                            <m:sSub>
-                              <m:sSubPr>
-                                <m:ctrlPr>
-                                  <w:rPr>
-                                    <w:rFonts w:ascii="Cambria Math" w:eastAsiaTheme="minorEastAsia" w:hAnsi="Cambria Math"/>
-                                    <w:i/>
-                                  </w:rPr>
-                                </m:ctrlPr>
-                              </m:sSubPr>
-                              <m:e>
-                                <m:r>
-                                  <w:rPr>
-                                    <w:rFonts w:ascii="Cambria Math" w:eastAsiaTheme="minorEastAsia" w:hAnsi="Cambria Math"/>
-                                  </w:rPr>
-                                  <m:t>v</m:t>
-                                </m:r>
-                              </m:e>
-                              <m:sub>
-                                <m:r>
-                                  <w:rPr>
-                                    <w:rFonts w:ascii="Cambria Math" w:eastAsiaTheme="minorEastAsia" w:hAnsi="Cambria Math"/>
-                                  </w:rPr>
-                                  <m:t>y</m:t>
-                                </m:r>
-                              </m:sub>
-                            </m:sSub>
-                            <m:ctrlPr>
-                              <w:rPr>
-                                <w:rFonts w:ascii="Cambria Math" w:eastAsia="Cambria Math" w:hAnsi="Cambria Math" w:cs="Cambria Math"/>
-                                <w:i/>
-                                <w:lang w:val="en-US"/>
-                              </w:rPr>
-                            </m:ctrlPr>
-                          </m:e>
-                          <m:e>
-                            <m:sSub>
-                              <m:sSubPr>
-                                <m:ctrlPr>
-                                  <w:rPr>
-                                    <w:rFonts w:ascii="Cambria Math" w:eastAsiaTheme="minorEastAsia" w:hAnsi="Cambria Math"/>
-                                    <w:i/>
-                                  </w:rPr>
-                                </m:ctrlPr>
-                              </m:sSubPr>
-                              <m:e>
-                                <m:r>
-                                  <w:rPr>
-                                    <w:rFonts w:ascii="Cambria Math" w:eastAsiaTheme="minorEastAsia" w:hAnsi="Cambria Math"/>
-                                  </w:rPr>
-                                  <m:t>v</m:t>
-                                </m:r>
-                              </m:e>
-                              <m:sub>
-                                <m:r>
-                                  <w:rPr>
-                                    <w:rFonts w:ascii="Cambria Math" w:eastAsiaTheme="minorEastAsia" w:hAnsi="Cambria Math"/>
-                                  </w:rPr>
-                                  <m:t>z</m:t>
-                                </m:r>
-                              </m:sub>
-                            </m:sSub>
-                          </m:e>
-                        </m:mr>
-                      </m:m>
-                    </m:e>
-                  </m:d>
-                </m:e>
-                <m:sup>
-                  <m:r>
-                    <w:rPr>
-                      <w:rFonts w:ascii="Cambria Math" w:eastAsiaTheme="minorEastAsia" w:hAnsi="Cambria Math"/>
-                      <w:lang w:val="en-US"/>
-                    </w:rPr>
-                    <m:t>T</m:t>
-                  </m:r>
-                </m:sup>
-              </m:sSup>
+              <m:r>
+                <w:rPr>
+                  <w:rFonts w:ascii="Cambria Math" w:eastAsiaTheme="minorEastAsia" w:hAnsi="Cambria Math"/>
+                  <w:lang w:val="en-US"/>
+                </w:rPr>
+                <m:t>v</m:t>
+              </m:r>
             </m:num>
             <m:den>
-              <m:rad>
-                <m:radPr>
-                  <m:degHide m:val="1"/>
+              <m:d>
+                <m:dPr>
+                  <m:begChr m:val="‖"/>
+                  <m:endChr m:val="‖"/>
                   <m:ctrlPr>
                     <w:rPr>
                       <w:rFonts w:ascii="Cambria Math" w:eastAsiaTheme="minorEastAsia" w:hAnsi="Cambria Math"/>
@@ -1645,169 +1672,17 @@
                       <w:lang w:val="en-US"/>
                     </w:rPr>
                   </m:ctrlPr>
-                </m:radPr>
-                <m:deg/>
+                </m:dPr>
                 <m:e>
-                  <m:sSup>
-                    <m:sSupPr>
-                      <m:ctrlPr>
-                        <w:rPr>
-                          <w:rFonts w:ascii="Cambria Math" w:eastAsiaTheme="minorEastAsia" w:hAnsi="Cambria Math"/>
-                          <w:i/>
-                          <w:lang w:val="en-US"/>
-                        </w:rPr>
-                      </m:ctrlPr>
-                    </m:sSupPr>
-                    <m:e>
-                      <m:sSub>
-                        <m:sSubPr>
-                          <m:ctrlPr>
-                            <w:rPr>
-                              <w:rFonts w:ascii="Cambria Math" w:eastAsiaTheme="minorEastAsia" w:hAnsi="Cambria Math"/>
-                              <w:i/>
-                            </w:rPr>
-                          </m:ctrlPr>
-                        </m:sSubPr>
-                        <m:e>
-                          <m:r>
-                            <w:rPr>
-                              <w:rFonts w:ascii="Cambria Math" w:eastAsiaTheme="minorEastAsia" w:hAnsi="Cambria Math"/>
-                            </w:rPr>
-                            <m:t>v</m:t>
-                          </m:r>
-                        </m:e>
-                        <m:sub>
-                          <m:r>
-                            <w:rPr>
-                              <w:rFonts w:ascii="Cambria Math" w:eastAsiaTheme="minorEastAsia" w:hAnsi="Cambria Math"/>
-                            </w:rPr>
-                            <m:t>x</m:t>
-                          </m:r>
-                        </m:sub>
-                      </m:sSub>
-                    </m:e>
-                    <m:sup>
-                      <m:r>
-                        <w:rPr>
-                          <w:rFonts w:ascii="Cambria Math" w:eastAsiaTheme="minorEastAsia" w:hAnsi="Cambria Math"/>
-                          <w:lang w:val="en-US"/>
-                        </w:rPr>
-                        <m:t>2</m:t>
-                      </m:r>
-                    </m:sup>
-                  </m:sSup>
                   <m:r>
                     <w:rPr>
                       <w:rFonts w:ascii="Cambria Math" w:eastAsiaTheme="minorEastAsia" w:hAnsi="Cambria Math"/>
                       <w:lang w:val="en-US"/>
                     </w:rPr>
-                    <m:t>+</m:t>
+                    <m:t>v</m:t>
                   </m:r>
-                  <m:sSup>
-                    <m:sSupPr>
-                      <m:ctrlPr>
-                        <w:rPr>
-                          <w:rFonts w:ascii="Cambria Math" w:eastAsiaTheme="minorEastAsia" w:hAnsi="Cambria Math"/>
-                          <w:i/>
-                          <w:lang w:val="en-US"/>
-                        </w:rPr>
-                      </m:ctrlPr>
-                    </m:sSupPr>
-                    <m:e>
-                      <m:sSub>
-                        <m:sSubPr>
-                          <m:ctrlPr>
-                            <w:rPr>
-                              <w:rFonts w:ascii="Cambria Math" w:eastAsiaTheme="minorEastAsia" w:hAnsi="Cambria Math"/>
-                              <w:i/>
-                            </w:rPr>
-                          </m:ctrlPr>
-                        </m:sSubPr>
-                        <m:e>
-                          <m:r>
-                            <w:rPr>
-                              <w:rFonts w:ascii="Cambria Math" w:eastAsiaTheme="minorEastAsia" w:hAnsi="Cambria Math"/>
-                            </w:rPr>
-                            <m:t>v</m:t>
-                          </m:r>
-                        </m:e>
-                        <m:sub>
-                          <m:r>
-                            <w:rPr>
-                              <w:rFonts w:ascii="Cambria Math" w:eastAsiaTheme="minorEastAsia" w:hAnsi="Cambria Math"/>
-                            </w:rPr>
-                            <m:t>y</m:t>
-                          </m:r>
-                        </m:sub>
-                      </m:sSub>
-                    </m:e>
-                    <m:sup>
-                      <m:r>
-                        <w:rPr>
-                          <w:rFonts w:ascii="Cambria Math" w:eastAsiaTheme="minorEastAsia" w:hAnsi="Cambria Math"/>
-                          <w:lang w:val="en-US"/>
-                        </w:rPr>
-                        <m:t>2</m:t>
-                      </m:r>
-                    </m:sup>
-                  </m:sSup>
-                  <m:r>
-                    <w:rPr>
-                      <w:rFonts w:ascii="Cambria Math" w:eastAsiaTheme="minorEastAsia" w:hAnsi="Cambria Math"/>
-                      <w:lang w:val="en-US"/>
-                    </w:rPr>
-                    <m:t>+</m:t>
-                  </m:r>
-                  <m:sSup>
-                    <m:sSupPr>
-                      <m:ctrlPr>
-                        <w:rPr>
-                          <w:rFonts w:ascii="Cambria Math" w:eastAsiaTheme="minorEastAsia" w:hAnsi="Cambria Math"/>
-                          <w:i/>
-                          <w:lang w:val="en-US"/>
-                        </w:rPr>
-                      </m:ctrlPr>
-                    </m:sSupPr>
-                    <m:e>
-                      <m:sSub>
-                        <m:sSubPr>
-                          <m:ctrlPr>
-                            <w:rPr>
-                              <w:rFonts w:ascii="Cambria Math" w:eastAsiaTheme="minorEastAsia" w:hAnsi="Cambria Math"/>
-                              <w:i/>
-                            </w:rPr>
-                          </m:ctrlPr>
-                        </m:sSubPr>
-                        <m:e>
-                          <m:r>
-                            <w:rPr>
-                              <w:rFonts w:ascii="Cambria Math" w:eastAsiaTheme="minorEastAsia" w:hAnsi="Cambria Math"/>
-                            </w:rPr>
-                            <m:t>v</m:t>
-                          </m:r>
-                        </m:e>
-                        <m:sub>
-                          <m:r>
-                            <w:rPr>
-                              <w:rFonts w:ascii="Cambria Math" w:eastAsiaTheme="minorEastAsia" w:hAnsi="Cambria Math"/>
-                            </w:rPr>
-                            <m:t>z</m:t>
-                          </m:r>
-                        </m:sub>
-                      </m:sSub>
-                    </m:e>
-                    <m:sup>
-                      <m:r>
-                        <w:rPr>
-                          <w:rFonts w:ascii="Cambria Math" w:eastAsiaTheme="minorEastAsia" w:hAnsi="Cambria Math"/>
-                          <w:lang w:val="en-US"/>
-                        </w:rPr>
-                        <m:t>2</m:t>
-                      </m:r>
-                    </m:sup>
-                  </m:sSup>
                 </m:e>
-              </m:rad>
+              </m:d>
             </m:den>
           </m:f>
         </m:oMath>
@@ -1825,7 +1700,6 @@
           <w:rFonts w:eastAsiaTheme="minorEastAsia"/>
           <w:lang w:val="en-US"/>
         </w:rPr>
-        <w:lastRenderedPageBreak/>
         <w:t>Transform from camera frame to world frame</w:t>
       </w:r>
     </w:p>
@@ -1851,6 +1725,7 @@
               <w:rFonts w:ascii="Cambria Math" w:eastAsiaTheme="minorEastAsia" w:hAnsi="Cambria Math"/>
               <w:lang w:val="en-US"/>
             </w:rPr>
+            <w:lastRenderedPageBreak/>
             <m:t>q:quaternion of the camera in reference to the world</m:t>
           </m:r>
           <m:r>
@@ -1938,7 +1813,7 @@
                   <w:rFonts w:ascii="Cambria Math" w:eastAsiaTheme="minorEastAsia" w:hAnsi="Cambria Math"/>
                   <w:lang w:val="en-US"/>
                 </w:rPr>
-                <m:t>w</m:t>
+                <m:t>s</m:t>
               </m:r>
             </m:sub>
           </m:sSub>
@@ -1961,12 +1836,41 @@
           </m:r>
         </m:oMath>
         <m:oMath>
-          <m:r>
-            <w:rPr>
-              <w:rFonts w:ascii="Cambria Math" w:eastAsiaTheme="minorEastAsia" w:hAnsi="Cambria Math"/>
-              <w:lang w:val="en-US"/>
-            </w:rPr>
-            <m:t>v:unit vector in reference to the camera</m:t>
+          <m:sSub>
+            <m:sSubPr>
+              <m:ctrlPr>
+                <w:rPr>
+                  <w:rFonts w:ascii="Cambria Math" w:eastAsiaTheme="minorEastAsia" w:hAnsi="Cambria Math"/>
+                  <w:i/>
+                  <w:lang w:val="en-US"/>
+                </w:rPr>
+              </m:ctrlPr>
+            </m:sSubPr>
+            <m:e>
+              <m:r>
+                <w:rPr>
+                  <w:rFonts w:ascii="Cambria Math" w:eastAsiaTheme="minorEastAsia" w:hAnsi="Cambria Math"/>
+                  <w:lang w:val="en-US"/>
+                </w:rPr>
+                <m:t>u</m:t>
+              </m:r>
+            </m:e>
+            <m:sub>
+              <m:r>
+                <w:rPr>
+                  <w:rFonts w:ascii="Cambria Math" w:eastAsiaTheme="minorEastAsia" w:hAnsi="Cambria Math"/>
+                  <w:lang w:val="en-US"/>
+                </w:rPr>
+                <m:t>cam</m:t>
+              </m:r>
+            </m:sub>
+          </m:sSub>
+          <m:r>
+            <w:rPr>
+              <w:rFonts w:ascii="Cambria Math" w:eastAsiaTheme="minorEastAsia" w:hAnsi="Cambria Math"/>
+              <w:lang w:val="en-US"/>
+            </w:rPr>
+            <m:t>:unit vector in reference to the camera</m:t>
           </m:r>
           <m:r>
             <m:rPr>
@@ -1980,8 +1884,8 @@
           </m:r>
         </m:oMath>
         <m:oMath>
-          <m:sSup>
-            <m:sSupPr>
+          <m:sSub>
+            <m:sSubPr>
               <m:ctrlPr>
                 <w:rPr>
                   <w:rFonts w:ascii="Cambria Math" w:eastAsiaTheme="minorEastAsia" w:hAnsi="Cambria Math"/>
@@ -1989,26 +1893,26 @@
                   <w:lang w:val="en-US"/>
                 </w:rPr>
               </m:ctrlPr>
-            </m:sSupPr>
+            </m:sSubPr>
             <m:e>
               <m:r>
                 <w:rPr>
                   <w:rFonts w:ascii="Cambria Math" w:eastAsiaTheme="minorEastAsia" w:hAnsi="Cambria Math"/>
                   <w:lang w:val="en-US"/>
                 </w:rPr>
-                <m:t>v</m:t>
+                <m:t>u</m:t>
               </m:r>
             </m:e>
-            <m:sup>
-              <m:r>
-                <w:rPr>
-                  <w:rFonts w:ascii="Cambria Math" w:eastAsiaTheme="minorEastAsia" w:hAnsi="Cambria Math"/>
-                  <w:lang w:val="en-US"/>
-                </w:rPr>
-                <m:t>'</m:t>
-              </m:r>
-            </m:sup>
-          </m:sSup>
+            <m:sub>
+              <m:r>
+                <w:rPr>
+                  <w:rFonts w:ascii="Cambria Math" w:eastAsiaTheme="minorEastAsia" w:hAnsi="Cambria Math"/>
+                  <w:lang w:val="en-US"/>
+                </w:rPr>
+                <m:t>w</m:t>
+              </m:r>
+            </m:sub>
+          </m:sSub>
           <m:r>
             <w:rPr>
               <w:rFonts w:ascii="Cambria Math" w:eastAsiaTheme="minorEastAsia" w:hAnsi="Cambria Math"/>
@@ -2122,7 +2026,7 @@
                       <w:rFonts w:ascii="Cambria Math" w:eastAsiaTheme="minorEastAsia" w:hAnsi="Cambria Math"/>
                       <w:lang w:val="en-US"/>
                     </w:rPr>
-                    <m:t>w</m:t>
+                    <m:t>s</m:t>
                   </m:r>
                 </m:sub>
               </m:sSub>
@@ -2304,7 +2208,7 @@
                                 <w:rFonts w:ascii="Cambria Math" w:eastAsiaTheme="minorEastAsia" w:hAnsi="Cambria Math"/>
                                 <w:lang w:val="en-US"/>
                               </w:rPr>
-                              <m:t>w</m:t>
+                              <m:t>s</m:t>
                             </m:r>
                           </m:sub>
                         </m:sSub>
@@ -2352,7 +2256,7 @@
                   <w:rFonts w:ascii="Cambria Math" w:eastAsiaTheme="minorEastAsia" w:hAnsi="Cambria Math"/>
                   <w:lang w:val="en-US"/>
                 </w:rPr>
-                <m:t>v,0</m:t>
+                <m:t>u,0</m:t>
               </m:r>
             </m:e>
           </m:d>
@@ -2423,7 +2327,7 @@
                                 <w:rFonts w:ascii="Cambria Math" w:eastAsiaTheme="minorEastAsia" w:hAnsi="Cambria Math"/>
                                 <w:lang w:val="en-US"/>
                               </w:rPr>
-                              <m:t>v</m:t>
+                              <m:t>u</m:t>
                             </m:r>
                           </m:e>
                           <m:sub>
@@ -2454,7 +2358,7 @@
                                 <w:rFonts w:ascii="Cambria Math" w:eastAsiaTheme="minorEastAsia" w:hAnsi="Cambria Math"/>
                                 <w:lang w:val="en-US"/>
                               </w:rPr>
-                              <m:t>v</m:t>
+                              <m:t>u</m:t>
                             </m:r>
                           </m:e>
                           <m:sub>
@@ -2485,7 +2389,7 @@
                                 <w:rFonts w:ascii="Cambria Math" w:eastAsiaTheme="minorEastAsia" w:hAnsi="Cambria Math"/>
                                 <w:lang w:val="en-US"/>
                               </w:rPr>
-                              <m:t>v</m:t>
+                              <m:t>u</m:t>
                             </m:r>
                           </m:e>
                           <m:sub>
@@ -2535,6 +2439,18 @@
               <m:sty m:val="p"/>
             </m:rPr>
             <w:rPr>
+              <w:rFonts w:eastAsiaTheme="minorEastAsia"/>
+              <w:lang w:val="en-US"/>
+            </w:rPr>
+            <w:br/>
+          </m:r>
+        </m:oMath>
+        <m:oMath>
+          <m:r>
+            <m:rPr>
+              <m:sty m:val="p"/>
+            </m:rPr>
+            <w:rPr>
               <w:rFonts w:ascii="Cambria Math" w:eastAsiaTheme="minorEastAsia" w:hAnsi="Cambria Math"/>
               <w:lang w:val="en-US"/>
             </w:rPr>
@@ -2553,15 +2469,8 @@
               </m:ctrlPr>
             </m:dPr>
             <m:e>
-              <m:r>
-                <w:rPr>
-                  <w:rFonts w:ascii="Cambria Math" w:eastAsiaTheme="minorEastAsia" w:hAnsi="Cambria Math"/>
-                  <w:lang w:val="en-US"/>
-                </w:rPr>
-                <m:t>0,</m:t>
-              </m:r>
-              <m:sSup>
-                <m:sSupPr>
+              <m:sSub>
+                <m:sSubPr>
                   <m:ctrlPr>
                     <w:rPr>
                       <w:rFonts w:ascii="Cambria Math" w:eastAsiaTheme="minorEastAsia" w:hAnsi="Cambria Math"/>
@@ -2569,26 +2478,33 @@
                       <w:lang w:val="en-US"/>
                     </w:rPr>
                   </m:ctrlPr>
-                </m:sSupPr>
+                </m:sSubPr>
                 <m:e>
                   <m:r>
                     <w:rPr>
                       <w:rFonts w:ascii="Cambria Math" w:eastAsiaTheme="minorEastAsia" w:hAnsi="Cambria Math"/>
                       <w:lang w:val="en-US"/>
                     </w:rPr>
-                    <m:t>v</m:t>
+                    <m:t>u</m:t>
                   </m:r>
                 </m:e>
-                <m:sup>
+                <m:sub>
                   <m:r>
                     <w:rPr>
                       <w:rFonts w:ascii="Cambria Math" w:eastAsiaTheme="minorEastAsia" w:hAnsi="Cambria Math"/>
                       <w:lang w:val="en-US"/>
                     </w:rPr>
-                    <m:t>'</m:t>
+                    <m:t>w</m:t>
                   </m:r>
-                </m:sup>
-              </m:sSup>
+                </m:sub>
+              </m:sSub>
+              <m:r>
+                <w:rPr>
+                  <w:rFonts w:ascii="Cambria Math" w:eastAsiaTheme="minorEastAsia" w:hAnsi="Cambria Math"/>
+                  <w:lang w:val="en-US"/>
+                </w:rPr>
+                <m:t>,0</m:t>
+              </m:r>
             </m:e>
           </m:d>
           <m:r>
@@ -2609,12 +2525,41 @@
               </m:ctrlPr>
             </m:dPr>
             <m:e>
-              <m:r>
-                <w:rPr>
-                  <w:rFonts w:ascii="Cambria Math" w:eastAsiaTheme="minorEastAsia" w:hAnsi="Cambria Math"/>
-                  <w:lang w:val="en-US"/>
-                </w:rPr>
-                <m:t>v,0</m:t>
+              <m:sSub>
+                <m:sSubPr>
+                  <m:ctrlPr>
+                    <w:rPr>
+                      <w:rFonts w:ascii="Cambria Math" w:eastAsiaTheme="minorEastAsia" w:hAnsi="Cambria Math"/>
+                      <w:i/>
+                      <w:lang w:val="en-US"/>
+                    </w:rPr>
+                  </m:ctrlPr>
+                </m:sSubPr>
+                <m:e>
+                  <m:r>
+                    <w:rPr>
+                      <w:rFonts w:ascii="Cambria Math" w:eastAsiaTheme="minorEastAsia" w:hAnsi="Cambria Math"/>
+                      <w:lang w:val="en-US"/>
+                    </w:rPr>
+                    <m:t>u</m:t>
+                  </m:r>
+                </m:e>
+                <m:sub>
+                  <m:r>
+                    <w:rPr>
+                      <w:rFonts w:ascii="Cambria Math" w:eastAsiaTheme="minorEastAsia" w:hAnsi="Cambria Math"/>
+                      <w:lang w:val="en-US"/>
+                    </w:rPr>
+                    <m:t>cam</m:t>
+                  </m:r>
+                </m:sub>
+              </m:sSub>
+              <m:r>
+                <w:rPr>
+                  <w:rFonts w:ascii="Cambria Math" w:eastAsiaTheme="minorEastAsia" w:hAnsi="Cambria Math"/>
+                  <w:lang w:val="en-US"/>
+                </w:rPr>
+                <m:t>,0</m:t>
               </m:r>
             </m:e>
           </m:d>
@@ -2671,8 +2616,8 @@
           </m:r>
         </m:oMath>
         <m:oMath>
-          <m:sSup>
-            <m:sSupPr>
+          <m:sSub>
+            <m:sSubPr>
               <m:ctrlPr>
                 <w:rPr>
                   <w:rFonts w:ascii="Cambria Math" w:eastAsiaTheme="minorEastAsia" w:hAnsi="Cambria Math"/>
@@ -2680,26 +2625,26 @@
                   <w:lang w:val="en-US"/>
                 </w:rPr>
               </m:ctrlPr>
-            </m:sSupPr>
+            </m:sSubPr>
             <m:e>
               <m:r>
                 <w:rPr>
                   <w:rFonts w:ascii="Cambria Math" w:eastAsiaTheme="minorEastAsia" w:hAnsi="Cambria Math"/>
                   <w:lang w:val="en-US"/>
                 </w:rPr>
-                <m:t>v</m:t>
+                <m:t>u</m:t>
               </m:r>
             </m:e>
-            <m:sup>
-              <m:r>
-                <w:rPr>
-                  <w:rFonts w:ascii="Cambria Math" w:eastAsiaTheme="minorEastAsia" w:hAnsi="Cambria Math"/>
-                  <w:lang w:val="en-US"/>
-                </w:rPr>
-                <m:t>'</m:t>
-              </m:r>
-            </m:sup>
-          </m:sSup>
+            <m:sub>
+              <m:r>
+                <w:rPr>
+                  <w:rFonts w:ascii="Cambria Math" w:eastAsiaTheme="minorEastAsia" w:hAnsi="Cambria Math"/>
+                  <w:lang w:val="en-US"/>
+                </w:rPr>
+                <m:t>w</m:t>
+              </m:r>
+            </m:sub>
+          </m:sSub>
           <m:r>
             <w:rPr>
               <w:rFonts w:ascii="Cambria Math" w:eastAsiaTheme="minorEastAsia" w:hAnsi="Cambria Math"/>
@@ -2754,7 +2699,7 @@
                           <w:rFonts w:ascii="Cambria Math" w:eastAsiaTheme="minorEastAsia" w:hAnsi="Cambria Math"/>
                           <w:lang w:val="en-US"/>
                         </w:rPr>
-                        <m:t>w</m:t>
+                        <m:t>s</m:t>
                       </m:r>
                     </m:sub>
                   </m:sSub>
@@ -2867,12 +2812,41 @@
               </m:sSup>
             </m:e>
           </m:d>
-          <m:r>
-            <w:rPr>
-              <w:rFonts w:ascii="Cambria Math" w:eastAsiaTheme="minorEastAsia" w:hAnsi="Cambria Math"/>
-              <w:lang w:val="en-US"/>
-            </w:rPr>
-            <m:t>v+2</m:t>
+          <m:sSub>
+            <m:sSubPr>
+              <m:ctrlPr>
+                <w:rPr>
+                  <w:rFonts w:ascii="Cambria Math" w:eastAsiaTheme="minorEastAsia" w:hAnsi="Cambria Math"/>
+                  <w:i/>
+                  <w:lang w:val="en-US"/>
+                </w:rPr>
+              </m:ctrlPr>
+            </m:sSubPr>
+            <m:e>
+              <m:r>
+                <w:rPr>
+                  <w:rFonts w:ascii="Cambria Math" w:eastAsiaTheme="minorEastAsia" w:hAnsi="Cambria Math"/>
+                  <w:lang w:val="en-US"/>
+                </w:rPr>
+                <m:t>u</m:t>
+              </m:r>
+            </m:e>
+            <m:sub>
+              <m:r>
+                <w:rPr>
+                  <w:rFonts w:ascii="Cambria Math" w:eastAsiaTheme="minorEastAsia" w:hAnsi="Cambria Math"/>
+                  <w:lang w:val="en-US"/>
+                </w:rPr>
+                <m:t>cam</m:t>
+              </m:r>
+            </m:sub>
+          </m:sSub>
+          <m:r>
+            <w:rPr>
+              <w:rFonts w:ascii="Cambria Math" w:eastAsiaTheme="minorEastAsia" w:hAnsi="Cambria Math"/>
+              <w:lang w:val="en-US"/>
+            </w:rPr>
+            <m:t>+2</m:t>
           </m:r>
           <m:d>
             <m:dPr>
@@ -2941,8 +2915,37 @@
                   <w:rFonts w:ascii="Cambria Math" w:eastAsiaTheme="minorEastAsia" w:hAnsi="Cambria Math"/>
                   <w:lang w:val="en-US"/>
                 </w:rPr>
-                <m:t>∙v</m:t>
-              </m:r>
+                <m:t>∙</m:t>
+              </m:r>
+              <m:sSub>
+                <m:sSubPr>
+                  <m:ctrlPr>
+                    <w:rPr>
+                      <w:rFonts w:ascii="Cambria Math" w:eastAsiaTheme="minorEastAsia" w:hAnsi="Cambria Math"/>
+                      <w:i/>
+                      <w:lang w:val="en-US"/>
+                    </w:rPr>
+                  </m:ctrlPr>
+                </m:sSubPr>
+                <m:e>
+                  <m:r>
+                    <w:rPr>
+                      <w:rFonts w:ascii="Cambria Math" w:eastAsiaTheme="minorEastAsia" w:hAnsi="Cambria Math"/>
+                      <w:lang w:val="en-US"/>
+                    </w:rPr>
+                    <m:t>u</m:t>
+                  </m:r>
+                </m:e>
+                <m:sub>
+                  <m:r>
+                    <w:rPr>
+                      <w:rFonts w:ascii="Cambria Math" w:eastAsiaTheme="minorEastAsia" w:hAnsi="Cambria Math"/>
+                      <w:lang w:val="en-US"/>
+                    </w:rPr>
+                    <m:t>cam</m:t>
+                  </m:r>
+                </m:sub>
+              </m:sSub>
             </m:e>
           </m:d>
           <m:sSub>
@@ -3006,7 +3009,7 @@
                   <w:rFonts w:ascii="Cambria Math" w:eastAsiaTheme="minorEastAsia" w:hAnsi="Cambria Math"/>
                   <w:lang w:val="en-US"/>
                 </w:rPr>
-                <m:t>w</m:t>
+                <m:t>s</m:t>
               </m:r>
             </m:sub>
           </m:sSub>
@@ -3055,8 +3058,37 @@
                   <w:rFonts w:ascii="Cambria Math" w:eastAsiaTheme="minorEastAsia" w:hAnsi="Cambria Math"/>
                   <w:lang w:val="en-US"/>
                 </w:rPr>
-                <m:t>×v</m:t>
-              </m:r>
+                <m:t>×</m:t>
+              </m:r>
+              <m:sSub>
+                <m:sSubPr>
+                  <m:ctrlPr>
+                    <w:rPr>
+                      <w:rFonts w:ascii="Cambria Math" w:eastAsiaTheme="minorEastAsia" w:hAnsi="Cambria Math"/>
+                      <w:i/>
+                      <w:lang w:val="en-US"/>
+                    </w:rPr>
+                  </m:ctrlPr>
+                </m:sSubPr>
+                <m:e>
+                  <m:r>
+                    <w:rPr>
+                      <w:rFonts w:ascii="Cambria Math" w:eastAsiaTheme="minorEastAsia" w:hAnsi="Cambria Math"/>
+                      <w:lang w:val="en-US"/>
+                    </w:rPr>
+                    <m:t>u</m:t>
+                  </m:r>
+                </m:e>
+                <m:sub>
+                  <m:r>
+                    <w:rPr>
+                      <w:rFonts w:ascii="Cambria Math" w:eastAsiaTheme="minorEastAsia" w:hAnsi="Cambria Math"/>
+                      <w:lang w:val="en-US"/>
+                    </w:rPr>
+                    <m:t>cam</m:t>
+                  </m:r>
+                </m:sub>
+              </m:sSub>
             </m:e>
           </m:d>
         </m:oMath>
@@ -3102,6 +3134,9 @@
             <m:t>A:Quadcopter position</m:t>
           </m:r>
           <m:r>
+            <m:rPr>
+              <m:sty m:val="p"/>
+            </m:rPr>
             <w:rPr>
               <w:rFonts w:ascii="Cambria Math" w:eastAsiaTheme="minorEastAsia" w:hAnsi="Cambria Math"/>
               <w:lang w:val="en-US"/>
@@ -3118,6 +3153,9 @@
             <m:t>B:Wafflebot position</m:t>
           </m:r>
           <m:r>
+            <m:rPr>
+              <m:sty m:val="p"/>
+            </m:rPr>
             <w:rPr>
               <w:rFonts w:ascii="Cambria Math" w:eastAsiaTheme="minorEastAsia" w:hAnsi="Cambria Math"/>
               <w:lang w:val="en-US"/>
@@ -3144,8 +3182,14 @@
         </w:rPr>
       </w:pPr>
       <m:oMathPara>
+        <m:oMathParaPr>
+          <m:jc m:val="left"/>
+        </m:oMathParaPr>
         <m:oMath>
           <m:r>
+            <m:rPr>
+              <m:sty m:val="p"/>
+            </m:rPr>
             <w:rPr>
               <w:rFonts w:ascii="Cambria Math" w:eastAsiaTheme="minorEastAsia" w:hAnsi="Cambria Math"/>
               <w:lang w:val="en-US"/>
@@ -3171,14 +3215,7 @@
                   <w:rFonts w:ascii="Cambria Math" w:eastAsiaTheme="minorEastAsia" w:hAnsi="Cambria Math"/>
                   <w:lang w:val="en-US"/>
                 </w:rPr>
-                <m:t>A</m:t>
-              </m:r>
-              <m:r>
-                <w:rPr>
-                  <w:rFonts w:ascii="Cambria Math" w:eastAsiaTheme="minorEastAsia" w:hAnsi="Cambria Math"/>
-                  <w:lang w:val="en-US"/>
-                </w:rPr>
-                <m:t>C</m:t>
+                <m:t>AC</m:t>
               </m:r>
             </m:e>
           </m:acc>
@@ -3189,17 +3226,17 @@
             </w:rPr>
             <m:t>:Unit vector from Quadcopter camera</m:t>
           </m:r>
+          <m:r>
+            <m:rPr>
+              <m:sty m:val="p"/>
+            </m:rPr>
+            <w:rPr>
+              <w:rFonts w:ascii="Cambria Math" w:eastAsiaTheme="minorEastAsia" w:hAnsi="Cambria Math"/>
+              <w:lang w:val="en-US"/>
+            </w:rPr>
+            <w:br/>
+          </m:r>
         </m:oMath>
-      </m:oMathPara>
-    </w:p>
-    <w:p>
-      <w:pPr>
-        <w:rPr>
-          <w:rFonts w:eastAsiaTheme="minorEastAsia"/>
-          <w:lang w:val="en-US"/>
-        </w:rPr>
-      </w:pPr>
-      <m:oMathPara>
         <m:oMath>
           <m:acc>
             <m:accPr>
@@ -3218,14 +3255,7 @@
                   <w:rFonts w:ascii="Cambria Math" w:eastAsiaTheme="minorEastAsia" w:hAnsi="Cambria Math"/>
                   <w:lang w:val="en-US"/>
                 </w:rPr>
-                <m:t>B</m:t>
-              </m:r>
-              <m:r>
-                <w:rPr>
-                  <w:rFonts w:ascii="Cambria Math" w:eastAsiaTheme="minorEastAsia" w:hAnsi="Cambria Math"/>
-                  <w:lang w:val="en-US"/>
-                </w:rPr>
-                <m:t>C</m:t>
+                <m:t>BC</m:t>
               </m:r>
             </m:e>
           </m:acc>
@@ -3234,33 +3264,19 @@
               <w:rFonts w:ascii="Cambria Math" w:eastAsiaTheme="minorEastAsia" w:hAnsi="Cambria Math"/>
               <w:lang w:val="en-US"/>
             </w:rPr>
-            <m:t xml:space="preserve">:Unit vector from </m:t>
-          </m:r>
-          <m:r>
-            <w:rPr>
-              <w:rFonts w:ascii="Cambria Math" w:eastAsiaTheme="minorEastAsia" w:hAnsi="Cambria Math"/>
-              <w:lang w:val="en-US"/>
-            </w:rPr>
-            <m:t>Wafflebot</m:t>
-          </m:r>
-          <m:r>
-            <w:rPr>
-              <w:rFonts w:ascii="Cambria Math" w:eastAsiaTheme="minorEastAsia" w:hAnsi="Cambria Math"/>
-              <w:lang w:val="en-US"/>
-            </w:rPr>
-            <m:t xml:space="preserve"> camera</m:t>
+            <m:t>:Unit vector from Wafflebot camera</m:t>
+          </m:r>
+          <m:r>
+            <m:rPr>
+              <m:sty m:val="p"/>
+            </m:rPr>
+            <w:rPr>
+              <w:rFonts w:ascii="Cambria Math" w:eastAsiaTheme="minorEastAsia" w:hAnsi="Cambria Math"/>
+              <w:lang w:val="en-US"/>
+            </w:rPr>
+            <w:br/>
           </m:r>
         </m:oMath>
-      </m:oMathPara>
-    </w:p>
-    <w:p>
-      <w:pPr>
-        <w:rPr>
-          <w:rFonts w:eastAsiaTheme="minorEastAsia"/>
-          <w:lang w:val="en-US"/>
-        </w:rPr>
-      </w:pPr>
-      <m:oMathPara>
         <m:oMath>
           <m:acc>
             <m:accPr>
@@ -3288,28 +3304,7 @@
               <w:rFonts w:ascii="Cambria Math" w:eastAsiaTheme="minorEastAsia" w:hAnsi="Cambria Math"/>
               <w:lang w:val="en-US"/>
             </w:rPr>
-            <m:t>:</m:t>
-          </m:r>
-          <m:r>
-            <w:rPr>
-              <w:rFonts w:ascii="Cambria Math" w:eastAsiaTheme="minorEastAsia" w:hAnsi="Cambria Math"/>
-              <w:lang w:val="en-US"/>
-            </w:rPr>
-            <m:t xml:space="preserve">Distance between </m:t>
-          </m:r>
-          <m:r>
-            <w:rPr>
-              <w:rFonts w:ascii="Cambria Math" w:eastAsiaTheme="minorEastAsia" w:hAnsi="Cambria Math"/>
-              <w:lang w:val="en-US"/>
-            </w:rPr>
-            <m:t xml:space="preserve">Wafflebot </m:t>
-          </m:r>
-          <m:r>
-            <w:rPr>
-              <w:rFonts w:ascii="Cambria Math" w:eastAsiaTheme="minorEastAsia" w:hAnsi="Cambria Math"/>
-              <w:lang w:val="en-US"/>
-            </w:rPr>
-            <m:t>and Burgerbot</m:t>
+            <m:t>:Distance between Wafflebot and Burgerbot</m:t>
           </m:r>
         </m:oMath>
       </m:oMathPara>
@@ -3625,6 +3620,9 @@
             </m:e>
           </m:d>
           <m:r>
+            <m:rPr>
+              <m:sty m:val="p"/>
+            </m:rPr>
             <w:rPr>
               <w:rFonts w:ascii="Cambria Math" w:eastAsiaTheme="minorEastAsia" w:hAnsi="Cambria Math"/>
               <w:lang w:val="en-US"/>
@@ -3650,14 +3648,7 @@
                   <w:rFonts w:ascii="Cambria Math" w:eastAsiaTheme="minorEastAsia" w:hAnsi="Cambria Math"/>
                   <w:lang w:val="en-US"/>
                 </w:rPr>
-                <m:t>B</m:t>
-              </m:r>
-              <m:r>
-                <w:rPr>
-                  <w:rFonts w:ascii="Cambria Math" w:eastAsiaTheme="minorEastAsia" w:hAnsi="Cambria Math"/>
-                  <w:lang w:val="en-US"/>
-                </w:rPr>
-                <m:t>A</m:t>
+                <m:t>BA</m:t>
               </m:r>
             </m:e>
           </m:acc>
@@ -3709,6 +3700,9 @@
       <m:oMathPara>
         <m:oMath>
           <m:r>
+            <m:rPr>
+              <m:sty m:val="p"/>
+            </m:rPr>
             <w:rPr>
               <w:rFonts w:ascii="Cambria Math" w:eastAsiaTheme="minorEastAsia" w:hAnsi="Cambria Math"/>
               <w:lang w:val="en-US"/>
@@ -3952,14 +3946,7 @@
               <w:rFonts w:ascii="Cambria Math" w:eastAsiaTheme="minorEastAsia" w:hAnsi="Cambria Math"/>
               <w:lang w:val="en-US"/>
             </w:rPr>
-            <m:t>β</m:t>
-          </m:r>
-          <m:r>
-            <w:rPr>
-              <w:rFonts w:ascii="Cambria Math" w:eastAsiaTheme="minorEastAsia" w:hAnsi="Cambria Math"/>
-              <w:lang w:val="en-US"/>
-            </w:rPr>
-            <m:t xml:space="preserve">= </m:t>
+            <m:t xml:space="preserve">β= </m:t>
           </m:r>
           <m:func>
             <m:funcPr>
@@ -4045,14 +4032,7 @@
                               <w:rFonts w:ascii="Cambria Math" w:eastAsiaTheme="minorEastAsia" w:hAnsi="Cambria Math"/>
                               <w:lang w:val="en-US"/>
                             </w:rPr>
-                            <m:t>B</m:t>
-                          </m:r>
-                          <m:r>
-                            <w:rPr>
-                              <w:rFonts w:ascii="Cambria Math" w:eastAsiaTheme="minorEastAsia" w:hAnsi="Cambria Math"/>
-                              <w:lang w:val="en-US"/>
-                            </w:rPr>
-                            <m:t>A</m:t>
+                            <m:t>BA</m:t>
                           </m:r>
                         </m:e>
                       </m:acc>
@@ -4088,14 +4068,7 @@
                                   <w:rFonts w:ascii="Cambria Math" w:eastAsiaTheme="minorEastAsia" w:hAnsi="Cambria Math"/>
                                   <w:lang w:val="en-US"/>
                                 </w:rPr>
-                                <m:t>B</m:t>
-                              </m:r>
-                              <m:r>
-                                <w:rPr>
-                                  <w:rFonts w:ascii="Cambria Math" w:eastAsiaTheme="minorEastAsia" w:hAnsi="Cambria Math"/>
-                                  <w:lang w:val="en-US"/>
-                                </w:rPr>
-                                <m:t>A</m:t>
+                                <m:t>BA</m:t>
                               </m:r>
                             </m:e>
                           </m:acc>
@@ -4138,14 +4111,7 @@
                               <w:rFonts w:ascii="Cambria Math" w:eastAsiaTheme="minorEastAsia" w:hAnsi="Cambria Math"/>
                               <w:lang w:val="en-US"/>
                             </w:rPr>
-                            <m:t>B</m:t>
-                          </m:r>
-                          <m:r>
-                            <w:rPr>
-                              <w:rFonts w:ascii="Cambria Math" w:eastAsiaTheme="minorEastAsia" w:hAnsi="Cambria Math"/>
-                              <w:lang w:val="en-US"/>
-                            </w:rPr>
-                            <m:t>C</m:t>
+                            <m:t>BC</m:t>
                           </m:r>
                         </m:e>
                       </m:acc>
@@ -4181,14 +4147,7 @@
                                   <w:rFonts w:ascii="Cambria Math" w:eastAsiaTheme="minorEastAsia" w:hAnsi="Cambria Math"/>
                                   <w:lang w:val="en-US"/>
                                 </w:rPr>
-                                <m:t>B</m:t>
-                              </m:r>
-                              <m:r>
-                                <w:rPr>
-                                  <w:rFonts w:ascii="Cambria Math" w:eastAsiaTheme="minorEastAsia" w:hAnsi="Cambria Math"/>
-                                  <w:lang w:val="en-US"/>
-                                </w:rPr>
-                                <m:t>C</m:t>
+                                <m:t>BC</m:t>
                               </m:r>
                             </m:e>
                           </m:acc>
@@ -4213,6 +4172,9 @@
       <m:oMathPara>
         <m:oMath>
           <m:r>
+            <m:rPr>
+              <m:sty m:val="p"/>
+            </m:rPr>
             <w:rPr>
               <w:rFonts w:ascii="Cambria Math" w:eastAsiaTheme="minorEastAsia" w:hAnsi="Cambria Math"/>
               <w:lang w:val="en-US"/>
@@ -4261,6 +4223,9 @@
       <m:oMathPara>
         <m:oMath>
           <m:r>
+            <m:rPr>
+              <m:sty m:val="p"/>
+            </m:rPr>
             <w:rPr>
               <w:rFonts w:ascii="Cambria Math" w:eastAsiaTheme="minorEastAsia" w:hAnsi="Cambria Math"/>
               <w:lang w:val="en-US"/>
@@ -4286,14 +4251,7 @@
                   <w:rFonts w:ascii="Cambria Math" w:eastAsiaTheme="minorEastAsia" w:hAnsi="Cambria Math"/>
                   <w:lang w:val="en-US"/>
                 </w:rPr>
-                <m:t>B</m:t>
-              </m:r>
-              <m:r>
-                <w:rPr>
-                  <w:rFonts w:ascii="Cambria Math" w:eastAsiaTheme="minorEastAsia" w:hAnsi="Cambria Math"/>
-                  <w:lang w:val="en-US"/>
-                </w:rPr>
-                <m:t>C</m:t>
+                <m:t>BC</m:t>
               </m:r>
             </m:e>
           </m:acc>
@@ -4392,21 +4350,7 @@
                           <w:rFonts w:ascii="Cambria Math" w:eastAsiaTheme="minorEastAsia" w:hAnsi="Cambria Math"/>
                           <w:lang w:val="en-US"/>
                         </w:rPr>
-                        <m:t>(</m:t>
-                      </m:r>
-                      <m:r>
-                        <w:rPr>
-                          <w:rFonts w:ascii="Cambria Math" w:eastAsiaTheme="minorEastAsia" w:hAnsi="Cambria Math"/>
-                          <w:lang w:val="en-US"/>
-                        </w:rPr>
-                        <m:t>α</m:t>
-                      </m:r>
-                      <m:r>
-                        <w:rPr>
-                          <w:rFonts w:ascii="Cambria Math" w:eastAsiaTheme="minorEastAsia" w:hAnsi="Cambria Math"/>
-                          <w:lang w:val="en-US"/>
-                        </w:rPr>
-                        <m:t>)</m:t>
+                        <m:t>(α)</m:t>
                       </m:r>
                     </m:e>
                   </m:func>

</xml_diff>